<commit_message>
Submitted the Phase IV Final Project Report
</commit_message>
<xml_diff>
--- a/SRS_Phases/SoftwareRequirementsSpecificationforFractionWorksheetCreator.docx
+++ b/SRS_Phases/SoftwareRequirementsSpecificationforFractionWorksheetCreator.docx
@@ -59,10 +59,17 @@
           <w:sz w:val="28"/>
           <w:szCs w:val="28"/>
         </w:rPr>
-        <w:t xml:space="preserve">Version 1.2 </w:t>
-      </w:r>
-      <w:bookmarkStart w:id="0" w:name="_GoBack"/>
-      <w:bookmarkEnd w:id="0"/>
+        <w:t>Version 1.3</w:t>
+      </w:r>
+      <w:r>
+        <w:rPr>
+          <w:rFonts w:ascii="Arial" w:eastAsia="Arial" w:hAnsi="Arial" w:cs="Arial"/>
+          <w:b/>
+          <w:sz w:val="28"/>
+          <w:szCs w:val="28"/>
+        </w:rPr>
+        <w:t xml:space="preserve"> </w:t>
+      </w:r>
       <w:r>
         <w:rPr>
           <w:rFonts w:ascii="Arial" w:eastAsia="Arial" w:hAnsi="Arial" w:cs="Arial"/>
@@ -190,7 +197,7 @@
           <w:sz w:val="28"/>
           <w:szCs w:val="28"/>
         </w:rPr>
-        <w:t>3/3</w:t>
+        <w:t>4/27</w:t>
       </w:r>
       <w:r>
         <w:rPr>
@@ -215,8 +222,10 @@
         </w:rPr>
         <w:br w:type="page"/>
       </w:r>
-    </w:p>
-    <w:bookmarkStart w:id="1" w:name="_Toc323057380" w:displacedByCustomXml="next"/>
+      <w:bookmarkStart w:id="0" w:name="_GoBack"/>
+      <w:bookmarkEnd w:id="0"/>
+    </w:p>
+    <w:bookmarkStart w:id="1" w:name="_Toc323415123" w:displacedByCustomXml="next"/>
     <w:sdt>
       <w:sdtPr>
         <w:rPr>
@@ -276,7 +285,7 @@
             <w:fldChar w:fldCharType="begin"/>
           </w:r>
           <w:r>
-            <w:instrText xml:space="preserve"> PAGEREF _Toc323057380 \h </w:instrText>
+            <w:instrText xml:space="preserve"> PAGEREF _Toc323415123 \h </w:instrText>
           </w:r>
           <w:r>
             <w:fldChar w:fldCharType="separate"/>
@@ -308,13 +317,13 @@
             <w:fldChar w:fldCharType="begin"/>
           </w:r>
           <w:r>
-            <w:instrText xml:space="preserve"> PAGEREF _Toc323057381 \h </w:instrText>
+            <w:instrText xml:space="preserve"> PAGEREF _Toc323415124 \h </w:instrText>
           </w:r>
           <w:r>
             <w:fldChar w:fldCharType="separate"/>
           </w:r>
           <w:r>
-            <w:t>3</w:t>
+            <w:t>2</w:t>
           </w:r>
           <w:r>
             <w:fldChar w:fldCharType="end"/>
@@ -355,13 +364,13 @@
             <w:fldChar w:fldCharType="begin"/>
           </w:r>
           <w:r>
-            <w:instrText xml:space="preserve"> PAGEREF _Toc323057382 \h </w:instrText>
+            <w:instrText xml:space="preserve"> PAGEREF _Toc323415125 \h </w:instrText>
           </w:r>
           <w:r>
             <w:fldChar w:fldCharType="separate"/>
           </w:r>
           <w:r>
-            <w:t>4</w:t>
+            <w:t>3</w:t>
           </w:r>
           <w:r>
             <w:fldChar w:fldCharType="end"/>
@@ -387,7 +396,6 @@
           <w:r>
             <w:rPr>
               <w:rFonts w:ascii="Arial" w:hAnsi="Arial" w:cs="Arial"/>
-              <w:b w:val="0"/>
               <w:noProof/>
             </w:rPr>
             <w:t>1.1</w:t>
@@ -407,55 +415,47 @@
           <w:r>
             <w:rPr>
               <w:rFonts w:ascii="Arial" w:hAnsi="Arial" w:cs="Arial"/>
-              <w:b w:val="0"/>
               <w:noProof/>
             </w:rPr>
             <w:t>Purpose</w:t>
           </w:r>
           <w:r>
             <w:rPr>
-              <w:b w:val="0"/>
               <w:noProof/>
             </w:rPr>
             <w:tab/>
           </w:r>
           <w:r>
             <w:rPr>
-              <w:b w:val="0"/>
               <w:noProof/>
             </w:rPr>
             <w:fldChar w:fldCharType="begin"/>
           </w:r>
           <w:r>
             <w:rPr>
-              <w:b w:val="0"/>
-              <w:noProof/>
-            </w:rPr>
-            <w:instrText xml:space="preserve"> PAGEREF _Toc323057383 \h </w:instrText>
-          </w:r>
-          <w:r>
-            <w:rPr>
-              <w:b w:val="0"/>
-              <w:noProof/>
-            </w:rPr>
-          </w:r>
-          <w:r>
-            <w:rPr>
-              <w:b w:val="0"/>
+              <w:noProof/>
+            </w:rPr>
+            <w:instrText xml:space="preserve"> PAGEREF _Toc323415126 \h </w:instrText>
+          </w:r>
+          <w:r>
+            <w:rPr>
+              <w:noProof/>
+            </w:rPr>
+          </w:r>
+          <w:r>
+            <w:rPr>
               <w:noProof/>
             </w:rPr>
             <w:fldChar w:fldCharType="separate"/>
           </w:r>
           <w:r>
             <w:rPr>
-              <w:b w:val="0"/>
-              <w:noProof/>
-            </w:rPr>
-            <w:t>4</w:t>
-          </w:r>
-          <w:r>
-            <w:rPr>
-              <w:b w:val="0"/>
+              <w:noProof/>
+            </w:rPr>
+            <w:t>3</w:t>
+          </w:r>
+          <w:r>
+            <w:rPr>
               <w:noProof/>
             </w:rPr>
             <w:fldChar w:fldCharType="end"/>
@@ -481,7 +481,6 @@
           <w:r>
             <w:rPr>
               <w:rFonts w:ascii="Arial" w:hAnsi="Arial" w:cs="Arial"/>
-              <w:b w:val="0"/>
               <w:noProof/>
             </w:rPr>
             <w:t>1.2</w:t>
@@ -501,55 +500,47 @@
           <w:r>
             <w:rPr>
               <w:rFonts w:ascii="Arial" w:hAnsi="Arial" w:cs="Arial"/>
-              <w:b w:val="0"/>
               <w:noProof/>
             </w:rPr>
             <w:t>Product Scope</w:t>
           </w:r>
           <w:r>
             <w:rPr>
-              <w:b w:val="0"/>
               <w:noProof/>
             </w:rPr>
             <w:tab/>
           </w:r>
           <w:r>
             <w:rPr>
-              <w:b w:val="0"/>
               <w:noProof/>
             </w:rPr>
             <w:fldChar w:fldCharType="begin"/>
           </w:r>
           <w:r>
             <w:rPr>
-              <w:b w:val="0"/>
-              <w:noProof/>
-            </w:rPr>
-            <w:instrText xml:space="preserve"> PAGEREF _Toc323057384 \h </w:instrText>
-          </w:r>
-          <w:r>
-            <w:rPr>
-              <w:b w:val="0"/>
-              <w:noProof/>
-            </w:rPr>
-          </w:r>
-          <w:r>
-            <w:rPr>
-              <w:b w:val="0"/>
+              <w:noProof/>
+            </w:rPr>
+            <w:instrText xml:space="preserve"> PAGEREF _Toc323415127 \h </w:instrText>
+          </w:r>
+          <w:r>
+            <w:rPr>
+              <w:noProof/>
+            </w:rPr>
+          </w:r>
+          <w:r>
+            <w:rPr>
               <w:noProof/>
             </w:rPr>
             <w:fldChar w:fldCharType="separate"/>
           </w:r>
           <w:r>
             <w:rPr>
-              <w:b w:val="0"/>
-              <w:noProof/>
-            </w:rPr>
-            <w:t>4</w:t>
-          </w:r>
-          <w:r>
-            <w:rPr>
-              <w:b w:val="0"/>
+              <w:noProof/>
+            </w:rPr>
+            <w:t>3</w:t>
+          </w:r>
+          <w:r>
+            <w:rPr>
               <w:noProof/>
             </w:rPr>
             <w:fldChar w:fldCharType="end"/>
@@ -575,7 +566,6 @@
           <w:r>
             <w:rPr>
               <w:rFonts w:ascii="Arial" w:hAnsi="Arial" w:cs="Arial"/>
-              <w:b w:val="0"/>
               <w:noProof/>
             </w:rPr>
             <w:t>1.3</w:t>
@@ -595,55 +585,47 @@
           <w:r>
             <w:rPr>
               <w:rFonts w:ascii="Arial" w:hAnsi="Arial" w:cs="Arial"/>
-              <w:b w:val="0"/>
               <w:noProof/>
             </w:rPr>
             <w:t>Intended Audience and Reading Suggestions</w:t>
           </w:r>
           <w:r>
             <w:rPr>
-              <w:b w:val="0"/>
               <w:noProof/>
             </w:rPr>
             <w:tab/>
           </w:r>
           <w:r>
             <w:rPr>
-              <w:b w:val="0"/>
               <w:noProof/>
             </w:rPr>
             <w:fldChar w:fldCharType="begin"/>
           </w:r>
           <w:r>
             <w:rPr>
-              <w:b w:val="0"/>
-              <w:noProof/>
-            </w:rPr>
-            <w:instrText xml:space="preserve"> PAGEREF _Toc323057385 \h </w:instrText>
-          </w:r>
-          <w:r>
-            <w:rPr>
-              <w:b w:val="0"/>
-              <w:noProof/>
-            </w:rPr>
-          </w:r>
-          <w:r>
-            <w:rPr>
-              <w:b w:val="0"/>
+              <w:noProof/>
+            </w:rPr>
+            <w:instrText xml:space="preserve"> PAGEREF _Toc323415128 \h </w:instrText>
+          </w:r>
+          <w:r>
+            <w:rPr>
+              <w:noProof/>
+            </w:rPr>
+          </w:r>
+          <w:r>
+            <w:rPr>
               <w:noProof/>
             </w:rPr>
             <w:fldChar w:fldCharType="separate"/>
           </w:r>
           <w:r>
             <w:rPr>
-              <w:b w:val="0"/>
-              <w:noProof/>
-            </w:rPr>
-            <w:t>4</w:t>
-          </w:r>
-          <w:r>
-            <w:rPr>
-              <w:b w:val="0"/>
+              <w:noProof/>
+            </w:rPr>
+            <w:t>3</w:t>
+          </w:r>
+          <w:r>
+            <w:rPr>
               <w:noProof/>
             </w:rPr>
             <w:fldChar w:fldCharType="end"/>
@@ -669,7 +651,6 @@
           <w:r>
             <w:rPr>
               <w:rFonts w:ascii="Arial" w:hAnsi="Arial" w:cs="Arial"/>
-              <w:b w:val="0"/>
               <w:noProof/>
             </w:rPr>
             <w:t>1.4</w:t>
@@ -689,55 +670,47 @@
           <w:r>
             <w:rPr>
               <w:rFonts w:ascii="Arial" w:hAnsi="Arial" w:cs="Arial"/>
-              <w:b w:val="0"/>
               <w:noProof/>
             </w:rPr>
             <w:t>Overview</w:t>
           </w:r>
           <w:r>
             <w:rPr>
-              <w:b w:val="0"/>
               <w:noProof/>
             </w:rPr>
             <w:tab/>
           </w:r>
           <w:r>
             <w:rPr>
-              <w:b w:val="0"/>
               <w:noProof/>
             </w:rPr>
             <w:fldChar w:fldCharType="begin"/>
           </w:r>
           <w:r>
             <w:rPr>
-              <w:b w:val="0"/>
-              <w:noProof/>
-            </w:rPr>
-            <w:instrText xml:space="preserve"> PAGEREF _Toc323057386 \h </w:instrText>
-          </w:r>
-          <w:r>
-            <w:rPr>
-              <w:b w:val="0"/>
-              <w:noProof/>
-            </w:rPr>
-          </w:r>
-          <w:r>
-            <w:rPr>
-              <w:b w:val="0"/>
+              <w:noProof/>
+            </w:rPr>
+            <w:instrText xml:space="preserve"> PAGEREF _Toc323415129 \h </w:instrText>
+          </w:r>
+          <w:r>
+            <w:rPr>
+              <w:noProof/>
+            </w:rPr>
+          </w:r>
+          <w:r>
+            <w:rPr>
               <w:noProof/>
             </w:rPr>
             <w:fldChar w:fldCharType="separate"/>
           </w:r>
           <w:r>
             <w:rPr>
-              <w:b w:val="0"/>
-              <w:noProof/>
-            </w:rPr>
-            <w:t>5</w:t>
-          </w:r>
-          <w:r>
-            <w:rPr>
-              <w:b w:val="0"/>
+              <w:noProof/>
+            </w:rPr>
+            <w:t>4</w:t>
+          </w:r>
+          <w:r>
+            <w:rPr>
               <w:noProof/>
             </w:rPr>
             <w:fldChar w:fldCharType="end"/>
@@ -762,7 +735,6 @@
           <w:r>
             <w:rPr>
               <w:rFonts w:ascii="Arial" w:hAnsi="Arial" w:cs="Arial"/>
-              <w:b w:val="0"/>
               <w:noProof/>
             </w:rPr>
             <w:t>1.5   Market Search</w:t>
@@ -783,7 +755,7 @@
             <w:rPr>
               <w:noProof/>
             </w:rPr>
-            <w:instrText xml:space="preserve"> PAGEREF _Toc323057387 \h </w:instrText>
+            <w:instrText xml:space="preserve"> PAGEREF _Toc323415130 \h </w:instrText>
           </w:r>
           <w:r>
             <w:rPr>
@@ -800,7 +772,7 @@
             <w:rPr>
               <w:noProof/>
             </w:rPr>
-            <w:t>5</w:t>
+            <w:t>4</w:t>
           </w:r>
           <w:r>
             <w:rPr>
@@ -844,13 +816,13 @@
             <w:fldChar w:fldCharType="begin"/>
           </w:r>
           <w:r>
-            <w:instrText xml:space="preserve"> PAGEREF _Toc323057388 \h </w:instrText>
+            <w:instrText xml:space="preserve"> PAGEREF _Toc323415131 \h </w:instrText>
           </w:r>
           <w:r>
             <w:fldChar w:fldCharType="separate"/>
           </w:r>
           <w:r>
-            <w:t>6</w:t>
+            <w:t>5</w:t>
           </w:r>
           <w:r>
             <w:fldChar w:fldCharType="end"/>
@@ -876,7 +848,6 @@
           <w:r>
             <w:rPr>
               <w:rFonts w:ascii="Arial" w:hAnsi="Arial" w:cs="Arial"/>
-              <w:b w:val="0"/>
               <w:noProof/>
             </w:rPr>
             <w:t>2.1</w:t>
@@ -896,55 +867,47 @@
           <w:r>
             <w:rPr>
               <w:rFonts w:ascii="Arial" w:hAnsi="Arial" w:cs="Arial"/>
-              <w:b w:val="0"/>
               <w:noProof/>
             </w:rPr>
             <w:t>Product Perspective</w:t>
           </w:r>
           <w:r>
             <w:rPr>
-              <w:b w:val="0"/>
               <w:noProof/>
             </w:rPr>
             <w:tab/>
           </w:r>
           <w:r>
             <w:rPr>
-              <w:b w:val="0"/>
               <w:noProof/>
             </w:rPr>
             <w:fldChar w:fldCharType="begin"/>
           </w:r>
           <w:r>
             <w:rPr>
-              <w:b w:val="0"/>
-              <w:noProof/>
-            </w:rPr>
-            <w:instrText xml:space="preserve"> PAGEREF _Toc323057389 \h </w:instrText>
-          </w:r>
-          <w:r>
-            <w:rPr>
-              <w:b w:val="0"/>
-              <w:noProof/>
-            </w:rPr>
-          </w:r>
-          <w:r>
-            <w:rPr>
-              <w:b w:val="0"/>
+              <w:noProof/>
+            </w:rPr>
+            <w:instrText xml:space="preserve"> PAGEREF _Toc323415132 \h </w:instrText>
+          </w:r>
+          <w:r>
+            <w:rPr>
+              <w:noProof/>
+            </w:rPr>
+          </w:r>
+          <w:r>
+            <w:rPr>
               <w:noProof/>
             </w:rPr>
             <w:fldChar w:fldCharType="separate"/>
           </w:r>
           <w:r>
             <w:rPr>
-              <w:b w:val="0"/>
-              <w:noProof/>
-            </w:rPr>
-            <w:t>6</w:t>
-          </w:r>
-          <w:r>
-            <w:rPr>
-              <w:b w:val="0"/>
+              <w:noProof/>
+            </w:rPr>
+            <w:t>5</w:t>
+          </w:r>
+          <w:r>
+            <w:rPr>
               <w:noProof/>
             </w:rPr>
             <w:fldChar w:fldCharType="end"/>
@@ -970,7 +933,6 @@
           <w:r>
             <w:rPr>
               <w:rFonts w:ascii="Arial" w:hAnsi="Arial" w:cs="Arial"/>
-              <w:b w:val="0"/>
               <w:noProof/>
             </w:rPr>
             <w:t>2.2</w:t>
@@ -990,55 +952,47 @@
           <w:r>
             <w:rPr>
               <w:rFonts w:ascii="Arial" w:hAnsi="Arial" w:cs="Arial"/>
-              <w:b w:val="0"/>
               <w:noProof/>
             </w:rPr>
             <w:t>User Classes and Characteristics</w:t>
           </w:r>
           <w:r>
             <w:rPr>
-              <w:b w:val="0"/>
               <w:noProof/>
             </w:rPr>
             <w:tab/>
           </w:r>
           <w:r>
             <w:rPr>
-              <w:b w:val="0"/>
               <w:noProof/>
             </w:rPr>
             <w:fldChar w:fldCharType="begin"/>
           </w:r>
           <w:r>
             <w:rPr>
-              <w:b w:val="0"/>
-              <w:noProof/>
-            </w:rPr>
-            <w:instrText xml:space="preserve"> PAGEREF _Toc323057390 \h </w:instrText>
-          </w:r>
-          <w:r>
-            <w:rPr>
-              <w:b w:val="0"/>
-              <w:noProof/>
-            </w:rPr>
-          </w:r>
-          <w:r>
-            <w:rPr>
-              <w:b w:val="0"/>
+              <w:noProof/>
+            </w:rPr>
+            <w:instrText xml:space="preserve"> PAGEREF _Toc323415133 \h </w:instrText>
+          </w:r>
+          <w:r>
+            <w:rPr>
+              <w:noProof/>
+            </w:rPr>
+          </w:r>
+          <w:r>
+            <w:rPr>
               <w:noProof/>
             </w:rPr>
             <w:fldChar w:fldCharType="separate"/>
           </w:r>
           <w:r>
             <w:rPr>
-              <w:b w:val="0"/>
-              <w:noProof/>
-            </w:rPr>
-            <w:t>7</w:t>
-          </w:r>
-          <w:r>
-            <w:rPr>
-              <w:b w:val="0"/>
+              <w:noProof/>
+            </w:rPr>
+            <w:t>6</w:t>
+          </w:r>
+          <w:r>
+            <w:rPr>
               <w:noProof/>
             </w:rPr>
             <w:fldChar w:fldCharType="end"/>
@@ -1064,7 +1018,6 @@
           <w:r>
             <w:rPr>
               <w:rFonts w:ascii="Arial" w:hAnsi="Arial" w:cs="Arial"/>
-              <w:b w:val="0"/>
               <w:noProof/>
             </w:rPr>
             <w:t>2.3</w:t>
@@ -1084,55 +1037,47 @@
           <w:r>
             <w:rPr>
               <w:rFonts w:ascii="Arial" w:hAnsi="Arial" w:cs="Arial"/>
-              <w:b w:val="0"/>
               <w:noProof/>
             </w:rPr>
             <w:t>Operating Environment</w:t>
           </w:r>
           <w:r>
             <w:rPr>
-              <w:b w:val="0"/>
               <w:noProof/>
             </w:rPr>
             <w:tab/>
           </w:r>
           <w:r>
             <w:rPr>
-              <w:b w:val="0"/>
               <w:noProof/>
             </w:rPr>
             <w:fldChar w:fldCharType="begin"/>
           </w:r>
           <w:r>
             <w:rPr>
-              <w:b w:val="0"/>
-              <w:noProof/>
-            </w:rPr>
-            <w:instrText xml:space="preserve"> PAGEREF _Toc323057391 \h </w:instrText>
-          </w:r>
-          <w:r>
-            <w:rPr>
-              <w:b w:val="0"/>
-              <w:noProof/>
-            </w:rPr>
-          </w:r>
-          <w:r>
-            <w:rPr>
-              <w:b w:val="0"/>
+              <w:noProof/>
+            </w:rPr>
+            <w:instrText xml:space="preserve"> PAGEREF _Toc323415134 \h </w:instrText>
+          </w:r>
+          <w:r>
+            <w:rPr>
+              <w:noProof/>
+            </w:rPr>
+          </w:r>
+          <w:r>
+            <w:rPr>
               <w:noProof/>
             </w:rPr>
             <w:fldChar w:fldCharType="separate"/>
           </w:r>
           <w:r>
             <w:rPr>
-              <w:b w:val="0"/>
-              <w:noProof/>
-            </w:rPr>
-            <w:t>8</w:t>
-          </w:r>
-          <w:r>
-            <w:rPr>
-              <w:b w:val="0"/>
+              <w:noProof/>
+            </w:rPr>
+            <w:t>7</w:t>
+          </w:r>
+          <w:r>
+            <w:rPr>
               <w:noProof/>
             </w:rPr>
             <w:fldChar w:fldCharType="end"/>
@@ -1158,7 +1103,6 @@
           <w:r>
             <w:rPr>
               <w:rFonts w:ascii="Arial" w:hAnsi="Arial" w:cs="Arial"/>
-              <w:b w:val="0"/>
               <w:noProof/>
             </w:rPr>
             <w:t>2.4</w:t>
@@ -1178,55 +1122,47 @@
           <w:r>
             <w:rPr>
               <w:rFonts w:ascii="Arial" w:hAnsi="Arial" w:cs="Arial"/>
-              <w:b w:val="0"/>
               <w:noProof/>
             </w:rPr>
             <w:t>Design and Implementation Constraints</w:t>
           </w:r>
           <w:r>
             <w:rPr>
-              <w:b w:val="0"/>
               <w:noProof/>
             </w:rPr>
             <w:tab/>
           </w:r>
           <w:r>
             <w:rPr>
-              <w:b w:val="0"/>
               <w:noProof/>
             </w:rPr>
             <w:fldChar w:fldCharType="begin"/>
           </w:r>
           <w:r>
             <w:rPr>
-              <w:b w:val="0"/>
-              <w:noProof/>
-            </w:rPr>
-            <w:instrText xml:space="preserve"> PAGEREF _Toc323057392 \h </w:instrText>
-          </w:r>
-          <w:r>
-            <w:rPr>
-              <w:b w:val="0"/>
-              <w:noProof/>
-            </w:rPr>
-          </w:r>
-          <w:r>
-            <w:rPr>
-              <w:b w:val="0"/>
+              <w:noProof/>
+            </w:rPr>
+            <w:instrText xml:space="preserve"> PAGEREF _Toc323415135 \h </w:instrText>
+          </w:r>
+          <w:r>
+            <w:rPr>
+              <w:noProof/>
+            </w:rPr>
+          </w:r>
+          <w:r>
+            <w:rPr>
               <w:noProof/>
             </w:rPr>
             <w:fldChar w:fldCharType="separate"/>
           </w:r>
           <w:r>
             <w:rPr>
-              <w:b w:val="0"/>
-              <w:noProof/>
-            </w:rPr>
-            <w:t>8</w:t>
-          </w:r>
-          <w:r>
-            <w:rPr>
-              <w:b w:val="0"/>
+              <w:noProof/>
+            </w:rPr>
+            <w:t>7</w:t>
+          </w:r>
+          <w:r>
+            <w:rPr>
               <w:noProof/>
             </w:rPr>
             <w:fldChar w:fldCharType="end"/>
@@ -1252,7 +1188,6 @@
           <w:r>
             <w:rPr>
               <w:rFonts w:ascii="Arial" w:hAnsi="Arial" w:cs="Arial"/>
-              <w:b w:val="0"/>
               <w:noProof/>
             </w:rPr>
             <w:t>2.5</w:t>
@@ -1272,55 +1207,47 @@
           <w:r>
             <w:rPr>
               <w:rFonts w:ascii="Arial" w:hAnsi="Arial" w:cs="Arial"/>
-              <w:b w:val="0"/>
               <w:noProof/>
             </w:rPr>
             <w:t>User Documentation</w:t>
           </w:r>
           <w:r>
             <w:rPr>
-              <w:b w:val="0"/>
               <w:noProof/>
             </w:rPr>
             <w:tab/>
           </w:r>
           <w:r>
             <w:rPr>
-              <w:b w:val="0"/>
               <w:noProof/>
             </w:rPr>
             <w:fldChar w:fldCharType="begin"/>
           </w:r>
           <w:r>
             <w:rPr>
-              <w:b w:val="0"/>
-              <w:noProof/>
-            </w:rPr>
-            <w:instrText xml:space="preserve"> PAGEREF _Toc323057393 \h </w:instrText>
-          </w:r>
-          <w:r>
-            <w:rPr>
-              <w:b w:val="0"/>
-              <w:noProof/>
-            </w:rPr>
-          </w:r>
-          <w:r>
-            <w:rPr>
-              <w:b w:val="0"/>
+              <w:noProof/>
+            </w:rPr>
+            <w:instrText xml:space="preserve"> PAGEREF _Toc323415136 \h </w:instrText>
+          </w:r>
+          <w:r>
+            <w:rPr>
+              <w:noProof/>
+            </w:rPr>
+          </w:r>
+          <w:r>
+            <w:rPr>
               <w:noProof/>
             </w:rPr>
             <w:fldChar w:fldCharType="separate"/>
           </w:r>
           <w:r>
             <w:rPr>
-              <w:b w:val="0"/>
-              <w:noProof/>
-            </w:rPr>
-            <w:t>8</w:t>
-          </w:r>
-          <w:r>
-            <w:rPr>
-              <w:b w:val="0"/>
+              <w:noProof/>
+            </w:rPr>
+            <w:t>7</w:t>
+          </w:r>
+          <w:r>
+            <w:rPr>
               <w:noProof/>
             </w:rPr>
             <w:fldChar w:fldCharType="end"/>
@@ -1346,7 +1273,6 @@
           <w:r>
             <w:rPr>
               <w:rFonts w:ascii="Arial" w:hAnsi="Arial" w:cs="Arial"/>
-              <w:b w:val="0"/>
               <w:noProof/>
             </w:rPr>
             <w:t>2.6</w:t>
@@ -1366,7 +1292,6 @@
           <w:r>
             <w:rPr>
               <w:rFonts w:ascii="Arial" w:hAnsi="Arial" w:cs="Arial"/>
-              <w:b w:val="0"/>
               <w:noProof/>
             </w:rPr>
             <w:t>Assumptions and Dependencies</w:t>
@@ -1387,7 +1312,7 @@
             <w:rPr>
               <w:noProof/>
             </w:rPr>
-            <w:instrText xml:space="preserve"> PAGEREF _Toc323057394 \h </w:instrText>
+            <w:instrText xml:space="preserve"> PAGEREF _Toc323415137 \h </w:instrText>
           </w:r>
           <w:r>
             <w:rPr>
@@ -1404,7 +1329,7 @@
             <w:rPr>
               <w:noProof/>
             </w:rPr>
-            <w:t>8</w:t>
+            <w:t>7</w:t>
           </w:r>
           <w:r>
             <w:rPr>
@@ -1448,13 +1373,13 @@
             <w:fldChar w:fldCharType="begin"/>
           </w:r>
           <w:r>
-            <w:instrText xml:space="preserve"> PAGEREF _Toc323057395 \h </w:instrText>
+            <w:instrText xml:space="preserve"> PAGEREF _Toc323415138 \h </w:instrText>
           </w:r>
           <w:r>
             <w:fldChar w:fldCharType="separate"/>
           </w:r>
           <w:r>
-            <w:t>8</w:t>
+            <w:t>7</w:t>
           </w:r>
           <w:r>
             <w:fldChar w:fldCharType="end"/>
@@ -1480,7 +1405,6 @@
           <w:r>
             <w:rPr>
               <w:rFonts w:ascii="Arial" w:hAnsi="Arial" w:cs="Arial"/>
-              <w:b w:val="0"/>
               <w:noProof/>
             </w:rPr>
             <w:t>3.1</w:t>
@@ -1500,55 +1424,47 @@
           <w:r>
             <w:rPr>
               <w:rFonts w:ascii="Arial" w:hAnsi="Arial" w:cs="Arial"/>
-              <w:b w:val="0"/>
               <w:noProof/>
             </w:rPr>
             <w:t>Functional Requirements</w:t>
           </w:r>
           <w:r>
             <w:rPr>
-              <w:b w:val="0"/>
               <w:noProof/>
             </w:rPr>
             <w:tab/>
           </w:r>
           <w:r>
             <w:rPr>
-              <w:b w:val="0"/>
               <w:noProof/>
             </w:rPr>
             <w:fldChar w:fldCharType="begin"/>
           </w:r>
           <w:r>
             <w:rPr>
-              <w:b w:val="0"/>
-              <w:noProof/>
-            </w:rPr>
-            <w:instrText xml:space="preserve"> PAGEREF _Toc323057396 \h </w:instrText>
-          </w:r>
-          <w:r>
-            <w:rPr>
-              <w:b w:val="0"/>
-              <w:noProof/>
-            </w:rPr>
-          </w:r>
-          <w:r>
-            <w:rPr>
-              <w:b w:val="0"/>
+              <w:noProof/>
+            </w:rPr>
+            <w:instrText xml:space="preserve"> PAGEREF _Toc323415139 \h </w:instrText>
+          </w:r>
+          <w:r>
+            <w:rPr>
+              <w:noProof/>
+            </w:rPr>
+          </w:r>
+          <w:r>
+            <w:rPr>
               <w:noProof/>
             </w:rPr>
             <w:fldChar w:fldCharType="separate"/>
           </w:r>
           <w:r>
             <w:rPr>
-              <w:b w:val="0"/>
-              <w:noProof/>
-            </w:rPr>
-            <w:t>8</w:t>
-          </w:r>
-          <w:r>
-            <w:rPr>
-              <w:b w:val="0"/>
+              <w:noProof/>
+            </w:rPr>
+            <w:t>7</w:t>
+          </w:r>
+          <w:r>
+            <w:rPr>
               <w:noProof/>
             </w:rPr>
             <w:fldChar w:fldCharType="end"/>
@@ -1574,7 +1490,6 @@
           <w:r>
             <w:rPr>
               <w:rFonts w:ascii="Arial" w:hAnsi="Arial" w:cs="Arial"/>
-              <w:b w:val="0"/>
               <w:noProof/>
             </w:rPr>
             <w:t>3.2</w:t>
@@ -1594,55 +1509,47 @@
           <w:r>
             <w:rPr>
               <w:rFonts w:ascii="Arial" w:hAnsi="Arial" w:cs="Arial"/>
-              <w:b w:val="0"/>
               <w:noProof/>
             </w:rPr>
             <w:t>Non-Functional Requirements</w:t>
           </w:r>
           <w:r>
             <w:rPr>
-              <w:b w:val="0"/>
               <w:noProof/>
             </w:rPr>
             <w:tab/>
           </w:r>
           <w:r>
             <w:rPr>
-              <w:b w:val="0"/>
               <w:noProof/>
             </w:rPr>
             <w:fldChar w:fldCharType="begin"/>
           </w:r>
           <w:r>
             <w:rPr>
-              <w:b w:val="0"/>
-              <w:noProof/>
-            </w:rPr>
-            <w:instrText xml:space="preserve"> PAGEREF _Toc323057397 \h </w:instrText>
-          </w:r>
-          <w:r>
-            <w:rPr>
-              <w:b w:val="0"/>
-              <w:noProof/>
-            </w:rPr>
-          </w:r>
-          <w:r>
-            <w:rPr>
-              <w:b w:val="0"/>
+              <w:noProof/>
+            </w:rPr>
+            <w:instrText xml:space="preserve"> PAGEREF _Toc323415140 \h </w:instrText>
+          </w:r>
+          <w:r>
+            <w:rPr>
+              <w:noProof/>
+            </w:rPr>
+          </w:r>
+          <w:r>
+            <w:rPr>
               <w:noProof/>
             </w:rPr>
             <w:fldChar w:fldCharType="separate"/>
           </w:r>
           <w:r>
             <w:rPr>
-              <w:b w:val="0"/>
-              <w:noProof/>
-            </w:rPr>
-            <w:t>9</w:t>
-          </w:r>
-          <w:r>
-            <w:rPr>
-              <w:b w:val="0"/>
+              <w:noProof/>
+            </w:rPr>
+            <w:t>8</w:t>
+          </w:r>
+          <w:r>
+            <w:rPr>
               <w:noProof/>
             </w:rPr>
             <w:fldChar w:fldCharType="end"/>
@@ -1668,7 +1575,6 @@
           <w:r>
             <w:rPr>
               <w:rFonts w:ascii="Arial" w:hAnsi="Arial" w:cs="Arial"/>
-              <w:b w:val="0"/>
               <w:noProof/>
             </w:rPr>
             <w:t>3.3</w:t>
@@ -1688,7 +1594,6 @@
           <w:r>
             <w:rPr>
               <w:rFonts w:ascii="Arial" w:hAnsi="Arial" w:cs="Arial"/>
-              <w:b w:val="0"/>
               <w:noProof/>
             </w:rPr>
             <w:t>Software Interfaces</w:t>
@@ -1709,7 +1614,7 @@
             <w:rPr>
               <w:noProof/>
             </w:rPr>
-            <w:instrText xml:space="preserve"> PAGEREF _Toc323057398 \h </w:instrText>
+            <w:instrText xml:space="preserve"> PAGEREF _Toc323415141 \h </w:instrText>
           </w:r>
           <w:r>
             <w:rPr>
@@ -1726,7 +1631,7 @@
             <w:rPr>
               <w:noProof/>
             </w:rPr>
-            <w:t>10</w:t>
+            <w:t>9</w:t>
           </w:r>
           <w:r>
             <w:rPr>
@@ -1770,13 +1675,13 @@
             <w:fldChar w:fldCharType="begin"/>
           </w:r>
           <w:r>
-            <w:instrText xml:space="preserve"> PAGEREF _Toc323057399 \h </w:instrText>
+            <w:instrText xml:space="preserve"> PAGEREF _Toc323415142 \h </w:instrText>
           </w:r>
           <w:r>
             <w:fldChar w:fldCharType="separate"/>
           </w:r>
           <w:r>
-            <w:t>10</w:t>
+            <w:t>9</w:t>
           </w:r>
           <w:r>
             <w:fldChar w:fldCharType="end"/>
@@ -1802,7 +1707,6 @@
           <w:r>
             <w:rPr>
               <w:rFonts w:ascii="Arial" w:hAnsi="Arial" w:cs="Arial"/>
-              <w:b w:val="0"/>
               <w:noProof/>
             </w:rPr>
             <w:t>4.1</w:t>
@@ -1822,55 +1726,47 @@
           <w:r>
             <w:rPr>
               <w:rFonts w:ascii="Arial" w:hAnsi="Arial" w:cs="Arial"/>
-              <w:b w:val="0"/>
               <w:noProof/>
             </w:rPr>
             <w:t>Admin System Features</w:t>
           </w:r>
           <w:r>
             <w:rPr>
-              <w:b w:val="0"/>
               <w:noProof/>
             </w:rPr>
             <w:tab/>
           </w:r>
           <w:r>
             <w:rPr>
-              <w:b w:val="0"/>
               <w:noProof/>
             </w:rPr>
             <w:fldChar w:fldCharType="begin"/>
           </w:r>
           <w:r>
             <w:rPr>
-              <w:b w:val="0"/>
-              <w:noProof/>
-            </w:rPr>
-            <w:instrText xml:space="preserve"> PAGEREF _Toc323057400 \h </w:instrText>
-          </w:r>
-          <w:r>
-            <w:rPr>
-              <w:b w:val="0"/>
-              <w:noProof/>
-            </w:rPr>
-          </w:r>
-          <w:r>
-            <w:rPr>
-              <w:b w:val="0"/>
+              <w:noProof/>
+            </w:rPr>
+            <w:instrText xml:space="preserve"> PAGEREF _Toc323415143 \h </w:instrText>
+          </w:r>
+          <w:r>
+            <w:rPr>
+              <w:noProof/>
+            </w:rPr>
+          </w:r>
+          <w:r>
+            <w:rPr>
               <w:noProof/>
             </w:rPr>
             <w:fldChar w:fldCharType="separate"/>
           </w:r>
           <w:r>
             <w:rPr>
-              <w:b w:val="0"/>
-              <w:noProof/>
-            </w:rPr>
-            <w:t>10</w:t>
-          </w:r>
-          <w:r>
-            <w:rPr>
-              <w:b w:val="0"/>
+              <w:noProof/>
+            </w:rPr>
+            <w:t>9</w:t>
+          </w:r>
+          <w:r>
+            <w:rPr>
               <w:noProof/>
             </w:rPr>
             <w:fldChar w:fldCharType="end"/>
@@ -1896,7 +1792,6 @@
           <w:r>
             <w:rPr>
               <w:rFonts w:ascii="Arial" w:hAnsi="Arial" w:cs="Arial"/>
-              <w:b w:val="0"/>
               <w:noProof/>
             </w:rPr>
             <w:t>4.2</w:t>
@@ -1916,55 +1811,47 @@
           <w:r>
             <w:rPr>
               <w:rFonts w:ascii="Arial" w:hAnsi="Arial" w:cs="Arial"/>
-              <w:b w:val="0"/>
               <w:noProof/>
             </w:rPr>
             <w:t>General System Features</w:t>
           </w:r>
           <w:r>
             <w:rPr>
-              <w:b w:val="0"/>
               <w:noProof/>
             </w:rPr>
             <w:tab/>
           </w:r>
           <w:r>
             <w:rPr>
-              <w:b w:val="0"/>
               <w:noProof/>
             </w:rPr>
             <w:fldChar w:fldCharType="begin"/>
           </w:r>
           <w:r>
             <w:rPr>
-              <w:b w:val="0"/>
-              <w:noProof/>
-            </w:rPr>
-            <w:instrText xml:space="preserve"> PAGEREF _Toc323057401 \h </w:instrText>
-          </w:r>
-          <w:r>
-            <w:rPr>
-              <w:b w:val="0"/>
-              <w:noProof/>
-            </w:rPr>
-          </w:r>
-          <w:r>
-            <w:rPr>
-              <w:b w:val="0"/>
+              <w:noProof/>
+            </w:rPr>
+            <w:instrText xml:space="preserve"> PAGEREF _Toc323415144 \h </w:instrText>
+          </w:r>
+          <w:r>
+            <w:rPr>
+              <w:noProof/>
+            </w:rPr>
+          </w:r>
+          <w:r>
+            <w:rPr>
               <w:noProof/>
             </w:rPr>
             <w:fldChar w:fldCharType="separate"/>
           </w:r>
           <w:r>
             <w:rPr>
-              <w:b w:val="0"/>
-              <w:noProof/>
-            </w:rPr>
-            <w:t>10</w:t>
-          </w:r>
-          <w:r>
-            <w:rPr>
-              <w:b w:val="0"/>
+              <w:noProof/>
+            </w:rPr>
+            <w:t>9</w:t>
+          </w:r>
+          <w:r>
+            <w:rPr>
               <w:noProof/>
             </w:rPr>
             <w:fldChar w:fldCharType="end"/>
@@ -1990,7 +1877,6 @@
           <w:r>
             <w:rPr>
               <w:rFonts w:ascii="Arial" w:hAnsi="Arial" w:cs="Arial"/>
-              <w:b w:val="0"/>
               <w:noProof/>
             </w:rPr>
             <w:t>4.3</w:t>
@@ -2010,55 +1896,47 @@
           <w:r>
             <w:rPr>
               <w:rFonts w:ascii="Arial" w:hAnsi="Arial" w:cs="Arial"/>
-              <w:b w:val="0"/>
               <w:noProof/>
             </w:rPr>
             <w:t>Teacher System Features</w:t>
           </w:r>
           <w:r>
             <w:rPr>
-              <w:b w:val="0"/>
               <w:noProof/>
             </w:rPr>
             <w:tab/>
           </w:r>
           <w:r>
             <w:rPr>
-              <w:b w:val="0"/>
               <w:noProof/>
             </w:rPr>
             <w:fldChar w:fldCharType="begin"/>
           </w:r>
           <w:r>
             <w:rPr>
-              <w:b w:val="0"/>
-              <w:noProof/>
-            </w:rPr>
-            <w:instrText xml:space="preserve"> PAGEREF _Toc323057402 \h </w:instrText>
-          </w:r>
-          <w:r>
-            <w:rPr>
-              <w:b w:val="0"/>
-              <w:noProof/>
-            </w:rPr>
-          </w:r>
-          <w:r>
-            <w:rPr>
-              <w:b w:val="0"/>
+              <w:noProof/>
+            </w:rPr>
+            <w:instrText xml:space="preserve"> PAGEREF _Toc323415145 \h </w:instrText>
+          </w:r>
+          <w:r>
+            <w:rPr>
+              <w:noProof/>
+            </w:rPr>
+          </w:r>
+          <w:r>
+            <w:rPr>
               <w:noProof/>
             </w:rPr>
             <w:fldChar w:fldCharType="separate"/>
           </w:r>
           <w:r>
             <w:rPr>
-              <w:b w:val="0"/>
-              <w:noProof/>
-            </w:rPr>
-            <w:t>12</w:t>
-          </w:r>
-          <w:r>
-            <w:rPr>
-              <w:b w:val="0"/>
+              <w:noProof/>
+            </w:rPr>
+            <w:t>11</w:t>
+          </w:r>
+          <w:r>
+            <w:rPr>
               <w:noProof/>
             </w:rPr>
             <w:fldChar w:fldCharType="end"/>
@@ -2084,7 +1962,6 @@
           <w:r>
             <w:rPr>
               <w:rFonts w:ascii="Arial" w:hAnsi="Arial" w:cs="Arial"/>
-              <w:b w:val="0"/>
               <w:noProof/>
             </w:rPr>
             <w:t>4.4</w:t>
@@ -2104,7 +1981,6 @@
           <w:r>
             <w:rPr>
               <w:rFonts w:ascii="Arial" w:hAnsi="Arial" w:cs="Arial"/>
-              <w:b w:val="0"/>
               <w:noProof/>
             </w:rPr>
             <w:t>Student System Features</w:t>
@@ -2125,7 +2001,7 @@
             <w:rPr>
               <w:noProof/>
             </w:rPr>
-            <w:instrText xml:space="preserve"> PAGEREF _Toc323057403 \h </w:instrText>
+            <w:instrText xml:space="preserve"> PAGEREF _Toc323415146 \h </w:instrText>
           </w:r>
           <w:r>
             <w:rPr>
@@ -2142,7 +2018,7 @@
             <w:rPr>
               <w:noProof/>
             </w:rPr>
-            <w:t>13</w:t>
+            <w:t>12</w:t>
           </w:r>
           <w:r>
             <w:rPr>
@@ -2186,13 +2062,13 @@
             <w:fldChar w:fldCharType="begin"/>
           </w:r>
           <w:r>
-            <w:instrText xml:space="preserve"> PAGEREF _Toc323057404 \h </w:instrText>
+            <w:instrText xml:space="preserve"> PAGEREF _Toc323415147 \h </w:instrText>
           </w:r>
           <w:r>
             <w:fldChar w:fldCharType="separate"/>
           </w:r>
           <w:r>
-            <w:t>14</w:t>
+            <w:t>13</w:t>
           </w:r>
           <w:r>
             <w:fldChar w:fldCharType="end"/>
@@ -2218,7 +2094,6 @@
           <w:r>
             <w:rPr>
               <w:rFonts w:ascii="Arial" w:hAnsi="Arial" w:cs="Arial"/>
-              <w:b w:val="0"/>
               <w:noProof/>
             </w:rPr>
             <w:t>5.1</w:t>
@@ -2238,55 +2113,47 @@
           <w:r>
             <w:rPr>
               <w:rFonts w:ascii="Arial" w:hAnsi="Arial" w:cs="Arial"/>
-              <w:b w:val="0"/>
               <w:noProof/>
             </w:rPr>
             <w:t>Performance Requirements</w:t>
           </w:r>
           <w:r>
             <w:rPr>
-              <w:b w:val="0"/>
               <w:noProof/>
             </w:rPr>
             <w:tab/>
           </w:r>
           <w:r>
             <w:rPr>
-              <w:b w:val="0"/>
               <w:noProof/>
             </w:rPr>
             <w:fldChar w:fldCharType="begin"/>
           </w:r>
           <w:r>
             <w:rPr>
-              <w:b w:val="0"/>
-              <w:noProof/>
-            </w:rPr>
-            <w:instrText xml:space="preserve"> PAGEREF _Toc323057405 \h </w:instrText>
-          </w:r>
-          <w:r>
-            <w:rPr>
-              <w:b w:val="0"/>
-              <w:noProof/>
-            </w:rPr>
-          </w:r>
-          <w:r>
-            <w:rPr>
-              <w:b w:val="0"/>
+              <w:noProof/>
+            </w:rPr>
+            <w:instrText xml:space="preserve"> PAGEREF _Toc323415148 \h </w:instrText>
+          </w:r>
+          <w:r>
+            <w:rPr>
+              <w:noProof/>
+            </w:rPr>
+          </w:r>
+          <w:r>
+            <w:rPr>
               <w:noProof/>
             </w:rPr>
             <w:fldChar w:fldCharType="separate"/>
           </w:r>
           <w:r>
             <w:rPr>
-              <w:b w:val="0"/>
-              <w:noProof/>
-            </w:rPr>
-            <w:t>14</w:t>
-          </w:r>
-          <w:r>
-            <w:rPr>
-              <w:b w:val="0"/>
+              <w:noProof/>
+            </w:rPr>
+            <w:t>13</w:t>
+          </w:r>
+          <w:r>
+            <w:rPr>
               <w:noProof/>
             </w:rPr>
             <w:fldChar w:fldCharType="end"/>
@@ -2312,7 +2179,6 @@
           <w:r>
             <w:rPr>
               <w:rFonts w:ascii="Arial" w:hAnsi="Arial" w:cs="Arial"/>
-              <w:b w:val="0"/>
               <w:noProof/>
             </w:rPr>
             <w:t>5.2</w:t>
@@ -2332,55 +2198,47 @@
           <w:r>
             <w:rPr>
               <w:rFonts w:ascii="Arial" w:hAnsi="Arial" w:cs="Arial"/>
-              <w:b w:val="0"/>
               <w:noProof/>
             </w:rPr>
             <w:t>Safety Requirements</w:t>
           </w:r>
           <w:r>
             <w:rPr>
-              <w:b w:val="0"/>
               <w:noProof/>
             </w:rPr>
             <w:tab/>
           </w:r>
           <w:r>
             <w:rPr>
-              <w:b w:val="0"/>
               <w:noProof/>
             </w:rPr>
             <w:fldChar w:fldCharType="begin"/>
           </w:r>
           <w:r>
             <w:rPr>
-              <w:b w:val="0"/>
-              <w:noProof/>
-            </w:rPr>
-            <w:instrText xml:space="preserve"> PAGEREF _Toc323057406 \h </w:instrText>
-          </w:r>
-          <w:r>
-            <w:rPr>
-              <w:b w:val="0"/>
-              <w:noProof/>
-            </w:rPr>
-          </w:r>
-          <w:r>
-            <w:rPr>
-              <w:b w:val="0"/>
+              <w:noProof/>
+            </w:rPr>
+            <w:instrText xml:space="preserve"> PAGEREF _Toc323415149 \h </w:instrText>
+          </w:r>
+          <w:r>
+            <w:rPr>
+              <w:noProof/>
+            </w:rPr>
+          </w:r>
+          <w:r>
+            <w:rPr>
               <w:noProof/>
             </w:rPr>
             <w:fldChar w:fldCharType="separate"/>
           </w:r>
           <w:r>
             <w:rPr>
-              <w:b w:val="0"/>
-              <w:noProof/>
-            </w:rPr>
-            <w:t>14</w:t>
-          </w:r>
-          <w:r>
-            <w:rPr>
-              <w:b w:val="0"/>
+              <w:noProof/>
+            </w:rPr>
+            <w:t>13</w:t>
+          </w:r>
+          <w:r>
+            <w:rPr>
               <w:noProof/>
             </w:rPr>
             <w:fldChar w:fldCharType="end"/>
@@ -2406,7 +2264,6 @@
           <w:r>
             <w:rPr>
               <w:rFonts w:ascii="Arial" w:hAnsi="Arial" w:cs="Arial"/>
-              <w:b w:val="0"/>
               <w:noProof/>
             </w:rPr>
             <w:t>5.3</w:t>
@@ -2426,55 +2283,47 @@
           <w:r>
             <w:rPr>
               <w:rFonts w:ascii="Arial" w:hAnsi="Arial" w:cs="Arial"/>
-              <w:b w:val="0"/>
               <w:noProof/>
             </w:rPr>
             <w:t>Security Requirements</w:t>
           </w:r>
           <w:r>
             <w:rPr>
-              <w:b w:val="0"/>
               <w:noProof/>
             </w:rPr>
             <w:tab/>
           </w:r>
           <w:r>
             <w:rPr>
-              <w:b w:val="0"/>
               <w:noProof/>
             </w:rPr>
             <w:fldChar w:fldCharType="begin"/>
           </w:r>
           <w:r>
             <w:rPr>
-              <w:b w:val="0"/>
-              <w:noProof/>
-            </w:rPr>
-            <w:instrText xml:space="preserve"> PAGEREF _Toc323057407 \h </w:instrText>
-          </w:r>
-          <w:r>
-            <w:rPr>
-              <w:b w:val="0"/>
-              <w:noProof/>
-            </w:rPr>
-          </w:r>
-          <w:r>
-            <w:rPr>
-              <w:b w:val="0"/>
+              <w:noProof/>
+            </w:rPr>
+            <w:instrText xml:space="preserve"> PAGEREF _Toc323415150 \h </w:instrText>
+          </w:r>
+          <w:r>
+            <w:rPr>
+              <w:noProof/>
+            </w:rPr>
+          </w:r>
+          <w:r>
+            <w:rPr>
               <w:noProof/>
             </w:rPr>
             <w:fldChar w:fldCharType="separate"/>
           </w:r>
           <w:r>
             <w:rPr>
-              <w:b w:val="0"/>
-              <w:noProof/>
-            </w:rPr>
-            <w:t>14</w:t>
-          </w:r>
-          <w:r>
-            <w:rPr>
-              <w:b w:val="0"/>
+              <w:noProof/>
+            </w:rPr>
+            <w:t>13</w:t>
+          </w:r>
+          <w:r>
+            <w:rPr>
               <w:noProof/>
             </w:rPr>
             <w:fldChar w:fldCharType="end"/>
@@ -2500,7 +2349,6 @@
           <w:r>
             <w:rPr>
               <w:rFonts w:ascii="Arial" w:hAnsi="Arial" w:cs="Arial"/>
-              <w:b w:val="0"/>
               <w:noProof/>
             </w:rPr>
             <w:t>5.4</w:t>
@@ -2520,55 +2368,47 @@
           <w:r>
             <w:rPr>
               <w:rFonts w:ascii="Arial" w:hAnsi="Arial" w:cs="Arial"/>
-              <w:b w:val="0"/>
               <w:noProof/>
             </w:rPr>
             <w:t>Software Quality Attributes</w:t>
           </w:r>
           <w:r>
             <w:rPr>
-              <w:b w:val="0"/>
               <w:noProof/>
             </w:rPr>
             <w:tab/>
           </w:r>
           <w:r>
             <w:rPr>
-              <w:b w:val="0"/>
               <w:noProof/>
             </w:rPr>
             <w:fldChar w:fldCharType="begin"/>
           </w:r>
           <w:r>
             <w:rPr>
-              <w:b w:val="0"/>
-              <w:noProof/>
-            </w:rPr>
-            <w:instrText xml:space="preserve"> PAGEREF _Toc323057408 \h </w:instrText>
-          </w:r>
-          <w:r>
-            <w:rPr>
-              <w:b w:val="0"/>
-              <w:noProof/>
-            </w:rPr>
-          </w:r>
-          <w:r>
-            <w:rPr>
-              <w:b w:val="0"/>
+              <w:noProof/>
+            </w:rPr>
+            <w:instrText xml:space="preserve"> PAGEREF _Toc323415151 \h </w:instrText>
+          </w:r>
+          <w:r>
+            <w:rPr>
+              <w:noProof/>
+            </w:rPr>
+          </w:r>
+          <w:r>
+            <w:rPr>
               <w:noProof/>
             </w:rPr>
             <w:fldChar w:fldCharType="separate"/>
           </w:r>
           <w:r>
             <w:rPr>
-              <w:b w:val="0"/>
-              <w:noProof/>
-            </w:rPr>
-            <w:t>14</w:t>
-          </w:r>
-          <w:r>
-            <w:rPr>
-              <w:b w:val="0"/>
+              <w:noProof/>
+            </w:rPr>
+            <w:t>13</w:t>
+          </w:r>
+          <w:r>
+            <w:rPr>
               <w:noProof/>
             </w:rPr>
             <w:fldChar w:fldCharType="end"/>
@@ -2594,7 +2434,6 @@
           <w:r>
             <w:rPr>
               <w:rFonts w:ascii="Arial" w:hAnsi="Arial" w:cs="Arial"/>
-              <w:b w:val="0"/>
               <w:noProof/>
             </w:rPr>
             <w:t>5.5</w:t>
@@ -2614,7 +2453,6 @@
           <w:r>
             <w:rPr>
               <w:rFonts w:ascii="Arial" w:hAnsi="Arial" w:cs="Arial"/>
-              <w:b w:val="0"/>
               <w:noProof/>
             </w:rPr>
             <w:t>Business Rules</w:t>
@@ -2635,7 +2473,7 @@
             <w:rPr>
               <w:noProof/>
             </w:rPr>
-            <w:instrText xml:space="preserve"> PAGEREF _Toc323057409 \h </w:instrText>
+            <w:instrText xml:space="preserve"> PAGEREF _Toc323415152 \h </w:instrText>
           </w:r>
           <w:r>
             <w:rPr>
@@ -2652,7 +2490,7 @@
             <w:rPr>
               <w:noProof/>
             </w:rPr>
-            <w:t>14</w:t>
+            <w:t>13</w:t>
           </w:r>
           <w:r>
             <w:rPr>
@@ -2696,13 +2534,13 @@
             <w:fldChar w:fldCharType="begin"/>
           </w:r>
           <w:r>
-            <w:instrText xml:space="preserve"> PAGEREF _Toc323057410 \h </w:instrText>
+            <w:instrText xml:space="preserve"> PAGEREF _Toc323415153 \h </w:instrText>
           </w:r>
           <w:r>
             <w:fldChar w:fldCharType="separate"/>
           </w:r>
           <w:r>
-            <w:t>14</w:t>
+            <w:t>13</w:t>
           </w:r>
           <w:r>
             <w:fldChar w:fldCharType="end"/>
@@ -2711,9 +2549,6 @@
         <w:p>
           <w:pPr>
             <w:pStyle w:val="TOC1"/>
-            <w:tabs>
-              <w:tab w:val="left" w:pos="440"/>
-            </w:tabs>
             <w:rPr>
               <w:rFonts w:asciiTheme="minorHAnsi" w:eastAsiaTheme="minorEastAsia" w:hAnsiTheme="minorHAnsi" w:cstheme="minorBidi"/>
               <w:b w:val="0"/>
@@ -2722,28 +2557,48 @@
             </w:rPr>
           </w:pPr>
           <w:r>
-            <w:t>7.</w:t>
-          </w:r>
-          <w:r>
+            <w:t>Appendix A: Glossary</w:t>
+          </w:r>
+          <w:r>
+            <w:tab/>
+          </w:r>
+          <w:r>
+            <w:fldChar w:fldCharType="begin"/>
+          </w:r>
+          <w:r>
+            <w:instrText xml:space="preserve"> PAGEREF _Toc323415154 \h </w:instrText>
+          </w:r>
+          <w:r>
+            <w:fldChar w:fldCharType="separate"/>
+          </w:r>
+          <w:r>
+            <w:t>15</w:t>
+          </w:r>
+          <w:r>
+            <w:fldChar w:fldCharType="end"/>
+          </w:r>
+        </w:p>
+        <w:p>
+          <w:pPr>
+            <w:pStyle w:val="TOC1"/>
             <w:rPr>
               <w:rFonts w:asciiTheme="minorHAnsi" w:eastAsiaTheme="minorEastAsia" w:hAnsiTheme="minorHAnsi" w:cstheme="minorBidi"/>
               <w:b w:val="0"/>
               <w:color w:val="auto"/>
               <w:lang w:eastAsia="ja-JP"/>
             </w:rPr>
+          </w:pPr>
+          <w:r>
+            <w:t>Appendix B: To Be Determined List</w:t>
+          </w:r>
+          <w:r>
             <w:tab/>
           </w:r>
           <w:r>
-            <w:t>System Model</w:t>
-          </w:r>
-          <w:r>
-            <w:tab/>
-          </w:r>
-          <w:r>
             <w:fldChar w:fldCharType="begin"/>
           </w:r>
           <w:r>
-            <w:instrText xml:space="preserve"> PAGEREF _Toc323057411 \h </w:instrText>
+            <w:instrText xml:space="preserve"> PAGEREF _Toc323415155 \h </w:instrText>
           </w:r>
           <w:r>
             <w:fldChar w:fldCharType="separate"/>
@@ -2758,9 +2613,6 @@
         <w:p>
           <w:pPr>
             <w:pStyle w:val="TOC1"/>
-            <w:tabs>
-              <w:tab w:val="left" w:pos="440"/>
-            </w:tabs>
             <w:rPr>
               <w:rFonts w:asciiTheme="minorHAnsi" w:eastAsiaTheme="minorEastAsia" w:hAnsiTheme="minorHAnsi" w:cstheme="minorBidi"/>
               <w:b w:val="0"/>
@@ -2769,634 +2621,22 @@
             </w:rPr>
           </w:pPr>
           <w:r>
-            <w:t>8.</w:t>
-          </w:r>
-          <w:r>
-            <w:rPr>
-              <w:rFonts w:asciiTheme="minorHAnsi" w:eastAsiaTheme="minorEastAsia" w:hAnsiTheme="minorHAnsi" w:cstheme="minorBidi"/>
-              <w:b w:val="0"/>
-              <w:color w:val="auto"/>
-              <w:lang w:eastAsia="ja-JP"/>
-            </w:rPr>
+            <w:t>References</w:t>
+          </w:r>
+          <w:r>
             <w:tab/>
           </w:r>
           <w:r>
-            <w:t>Design</w:t>
-          </w:r>
-          <w:r>
-            <w:tab/>
-          </w:r>
-          <w:r>
             <w:fldChar w:fldCharType="begin"/>
           </w:r>
           <w:r>
-            <w:instrText xml:space="preserve"> PAGEREF _Toc323057412 \h </w:instrText>
+            <w:instrText xml:space="preserve"> PAGEREF _Toc323415156 \h </w:instrText>
           </w:r>
           <w:r>
             <w:fldChar w:fldCharType="separate"/>
           </w:r>
           <w:r>
-            <w:t>16</w:t>
-          </w:r>
-          <w:r>
-            <w:fldChar w:fldCharType="end"/>
-          </w:r>
-        </w:p>
-        <w:p>
-          <w:pPr>
-            <w:pStyle w:val="TOC2"/>
-            <w:tabs>
-              <w:tab w:val="left" w:pos="786"/>
-              <w:tab w:val="right" w:leader="dot" w:pos="9638"/>
-            </w:tabs>
-            <w:rPr>
-              <w:rFonts w:eastAsiaTheme="minorEastAsia" w:cstheme="minorBidi"/>
-              <w:b w:val="0"/>
-              <w:noProof/>
-              <w:color w:val="auto"/>
-              <w:sz w:val="24"/>
-              <w:szCs w:val="24"/>
-              <w:lang w:eastAsia="ja-JP"/>
-            </w:rPr>
-          </w:pPr>
-          <w:r>
-            <w:rPr>
-              <w:rFonts w:ascii="Arial" w:hAnsi="Arial" w:cs="Arial"/>
-              <w:b w:val="0"/>
-              <w:noProof/>
-            </w:rPr>
-            <w:t>8.1</w:t>
-          </w:r>
-          <w:r>
-            <w:rPr>
-              <w:rFonts w:eastAsiaTheme="minorEastAsia" w:cstheme="minorBidi"/>
-              <w:b w:val="0"/>
-              <w:noProof/>
-              <w:color w:val="auto"/>
-              <w:sz w:val="24"/>
-              <w:szCs w:val="24"/>
-              <w:lang w:eastAsia="ja-JP"/>
-            </w:rPr>
-            <w:tab/>
-          </w:r>
-          <w:r>
-            <w:rPr>
-              <w:rFonts w:ascii="Arial" w:hAnsi="Arial" w:cs="Arial"/>
-              <w:b w:val="0"/>
-              <w:noProof/>
-            </w:rPr>
-            <w:t>Design Goal</w:t>
-          </w:r>
-          <w:r>
-            <w:rPr>
-              <w:b w:val="0"/>
-              <w:noProof/>
-            </w:rPr>
-            <w:tab/>
-          </w:r>
-          <w:r>
-            <w:rPr>
-              <w:b w:val="0"/>
-              <w:noProof/>
-            </w:rPr>
-            <w:fldChar w:fldCharType="begin"/>
-          </w:r>
-          <w:r>
-            <w:rPr>
-              <w:b w:val="0"/>
-              <w:noProof/>
-            </w:rPr>
-            <w:instrText xml:space="preserve"> PAGEREF _Toc323057413 \h </w:instrText>
-          </w:r>
-          <w:r>
-            <w:rPr>
-              <w:b w:val="0"/>
-              <w:noProof/>
-            </w:rPr>
-          </w:r>
-          <w:r>
-            <w:rPr>
-              <w:b w:val="0"/>
-              <w:noProof/>
-            </w:rPr>
-            <w:fldChar w:fldCharType="separate"/>
-          </w:r>
-          <w:r>
-            <w:rPr>
-              <w:b w:val="0"/>
-              <w:noProof/>
-            </w:rPr>
-            <w:t>16</w:t>
-          </w:r>
-          <w:r>
-            <w:rPr>
-              <w:b w:val="0"/>
-              <w:noProof/>
-            </w:rPr>
-            <w:fldChar w:fldCharType="end"/>
-          </w:r>
-        </w:p>
-        <w:p>
-          <w:pPr>
-            <w:pStyle w:val="TOC2"/>
-            <w:tabs>
-              <w:tab w:val="left" w:pos="786"/>
-              <w:tab w:val="right" w:leader="dot" w:pos="9638"/>
-            </w:tabs>
-            <w:rPr>
-              <w:rFonts w:eastAsiaTheme="minorEastAsia" w:cstheme="minorBidi"/>
-              <w:b w:val="0"/>
-              <w:noProof/>
-              <w:color w:val="auto"/>
-              <w:sz w:val="24"/>
-              <w:szCs w:val="24"/>
-              <w:lang w:eastAsia="ja-JP"/>
-            </w:rPr>
-          </w:pPr>
-          <w:r>
-            <w:rPr>
-              <w:rFonts w:ascii="Arial" w:hAnsi="Arial" w:cs="Arial"/>
-              <w:b w:val="0"/>
-              <w:noProof/>
-            </w:rPr>
-            <w:t>8.2</w:t>
-          </w:r>
-          <w:r>
-            <w:rPr>
-              <w:rFonts w:eastAsiaTheme="minorEastAsia" w:cstheme="minorBidi"/>
-              <w:b w:val="0"/>
-              <w:noProof/>
-              <w:color w:val="auto"/>
-              <w:sz w:val="24"/>
-              <w:szCs w:val="24"/>
-              <w:lang w:eastAsia="ja-JP"/>
-            </w:rPr>
-            <w:tab/>
-          </w:r>
-          <w:r>
-            <w:rPr>
-              <w:rFonts w:ascii="Arial" w:hAnsi="Arial" w:cs="Arial"/>
-              <w:b w:val="0"/>
-              <w:noProof/>
-            </w:rPr>
-            <w:t>User Interface</w:t>
-          </w:r>
-          <w:r>
-            <w:rPr>
-              <w:b w:val="0"/>
-              <w:noProof/>
-            </w:rPr>
-            <w:tab/>
-          </w:r>
-          <w:r>
-            <w:rPr>
-              <w:b w:val="0"/>
-              <w:noProof/>
-            </w:rPr>
-            <w:fldChar w:fldCharType="begin"/>
-          </w:r>
-          <w:r>
-            <w:rPr>
-              <w:b w:val="0"/>
-              <w:noProof/>
-            </w:rPr>
-            <w:instrText xml:space="preserve"> PAGEREF _Toc323057414 \h </w:instrText>
-          </w:r>
-          <w:r>
-            <w:rPr>
-              <w:b w:val="0"/>
-              <w:noProof/>
-            </w:rPr>
-          </w:r>
-          <w:r>
-            <w:rPr>
-              <w:b w:val="0"/>
-              <w:noProof/>
-            </w:rPr>
-            <w:fldChar w:fldCharType="separate"/>
-          </w:r>
-          <w:r>
-            <w:rPr>
-              <w:b w:val="0"/>
-              <w:noProof/>
-            </w:rPr>
-            <w:t>16</w:t>
-          </w:r>
-          <w:r>
-            <w:rPr>
-              <w:b w:val="0"/>
-              <w:noProof/>
-            </w:rPr>
-            <w:fldChar w:fldCharType="end"/>
-          </w:r>
-        </w:p>
-        <w:p>
-          <w:pPr>
-            <w:pStyle w:val="TOC2"/>
-            <w:tabs>
-              <w:tab w:val="left" w:pos="786"/>
-              <w:tab w:val="right" w:leader="dot" w:pos="9638"/>
-            </w:tabs>
-            <w:rPr>
-              <w:rFonts w:eastAsiaTheme="minorEastAsia" w:cstheme="minorBidi"/>
-              <w:b w:val="0"/>
-              <w:noProof/>
-              <w:color w:val="auto"/>
-              <w:sz w:val="24"/>
-              <w:szCs w:val="24"/>
-              <w:lang w:eastAsia="ja-JP"/>
-            </w:rPr>
-          </w:pPr>
-          <w:r>
-            <w:rPr>
-              <w:rFonts w:ascii="Arial" w:hAnsi="Arial" w:cs="Arial"/>
-              <w:b w:val="0"/>
-              <w:noProof/>
-            </w:rPr>
-            <w:t>8.3</w:t>
-          </w:r>
-          <w:r>
-            <w:rPr>
-              <w:rFonts w:eastAsiaTheme="minorEastAsia" w:cstheme="minorBidi"/>
-              <w:b w:val="0"/>
-              <w:noProof/>
-              <w:color w:val="auto"/>
-              <w:sz w:val="24"/>
-              <w:szCs w:val="24"/>
-              <w:lang w:eastAsia="ja-JP"/>
-            </w:rPr>
-            <w:tab/>
-          </w:r>
-          <w:r>
-            <w:rPr>
-              <w:rFonts w:ascii="Arial" w:hAnsi="Arial" w:cs="Arial"/>
-              <w:b w:val="0"/>
-              <w:noProof/>
-            </w:rPr>
-            <w:t>System Service</w:t>
-          </w:r>
-          <w:r>
-            <w:rPr>
-              <w:noProof/>
-            </w:rPr>
-            <w:tab/>
-          </w:r>
-          <w:r>
-            <w:rPr>
-              <w:noProof/>
-            </w:rPr>
-            <w:fldChar w:fldCharType="begin"/>
-          </w:r>
-          <w:r>
-            <w:rPr>
-              <w:noProof/>
-            </w:rPr>
-            <w:instrText xml:space="preserve"> PAGEREF _Toc323057415 \h </w:instrText>
-          </w:r>
-          <w:r>
-            <w:rPr>
-              <w:noProof/>
-            </w:rPr>
-          </w:r>
-          <w:r>
-            <w:rPr>
-              <w:noProof/>
-            </w:rPr>
-            <w:fldChar w:fldCharType="separate"/>
-          </w:r>
-          <w:r>
-            <w:rPr>
-              <w:noProof/>
-            </w:rPr>
-            <w:t>16</w:t>
-          </w:r>
-          <w:r>
-            <w:rPr>
-              <w:noProof/>
-            </w:rPr>
-            <w:fldChar w:fldCharType="end"/>
-          </w:r>
-        </w:p>
-        <w:p>
-          <w:pPr>
-            <w:pStyle w:val="TOC1"/>
-            <w:tabs>
-              <w:tab w:val="left" w:pos="440"/>
-            </w:tabs>
-            <w:rPr>
-              <w:rFonts w:asciiTheme="minorHAnsi" w:eastAsiaTheme="minorEastAsia" w:hAnsiTheme="minorHAnsi" w:cstheme="minorBidi"/>
-              <w:b w:val="0"/>
-              <w:color w:val="auto"/>
-              <w:lang w:eastAsia="ja-JP"/>
-            </w:rPr>
-          </w:pPr>
-          <w:r>
-            <w:t>9.</w:t>
-          </w:r>
-          <w:r>
-            <w:rPr>
-              <w:rFonts w:asciiTheme="minorHAnsi" w:eastAsiaTheme="minorEastAsia" w:hAnsiTheme="minorHAnsi" w:cstheme="minorBidi"/>
-              <w:b w:val="0"/>
-              <w:color w:val="auto"/>
-              <w:lang w:eastAsia="ja-JP"/>
-            </w:rPr>
-            <w:tab/>
-          </w:r>
-          <w:r>
-            <w:t>Test Plans</w:t>
-          </w:r>
-          <w:r>
-            <w:tab/>
-          </w:r>
-          <w:r>
-            <w:fldChar w:fldCharType="begin"/>
-          </w:r>
-          <w:r>
-            <w:instrText xml:space="preserve"> PAGEREF _Toc323057416 \h </w:instrText>
-          </w:r>
-          <w:r>
-            <w:fldChar w:fldCharType="separate"/>
-          </w:r>
-          <w:r>
-            <w:t>16</w:t>
-          </w:r>
-          <w:r>
-            <w:fldChar w:fldCharType="end"/>
-          </w:r>
-        </w:p>
-        <w:p>
-          <w:pPr>
-            <w:pStyle w:val="TOC2"/>
-            <w:tabs>
-              <w:tab w:val="left" w:pos="786"/>
-              <w:tab w:val="right" w:leader="dot" w:pos="9638"/>
-            </w:tabs>
-            <w:rPr>
-              <w:rFonts w:eastAsiaTheme="minorEastAsia" w:cstheme="minorBidi"/>
-              <w:b w:val="0"/>
-              <w:noProof/>
-              <w:color w:val="auto"/>
-              <w:sz w:val="24"/>
-              <w:szCs w:val="24"/>
-              <w:lang w:eastAsia="ja-JP"/>
-            </w:rPr>
-          </w:pPr>
-          <w:r>
-            <w:rPr>
-              <w:rFonts w:ascii="Arial" w:hAnsi="Arial" w:cs="Arial"/>
-              <w:b w:val="0"/>
-              <w:noProof/>
-            </w:rPr>
-            <w:t>9.1</w:t>
-          </w:r>
-          <w:r>
-            <w:rPr>
-              <w:rFonts w:eastAsiaTheme="minorEastAsia" w:cstheme="minorBidi"/>
-              <w:b w:val="0"/>
-              <w:noProof/>
-              <w:color w:val="auto"/>
-              <w:sz w:val="24"/>
-              <w:szCs w:val="24"/>
-              <w:lang w:eastAsia="ja-JP"/>
-            </w:rPr>
-            <w:tab/>
-          </w:r>
-          <w:r>
-            <w:rPr>
-              <w:rFonts w:ascii="Arial" w:hAnsi="Arial" w:cs="Arial"/>
-              <w:b w:val="0"/>
-              <w:noProof/>
-            </w:rPr>
-            <w:t>Testing Scenario</w:t>
-          </w:r>
-          <w:r>
-            <w:rPr>
-              <w:b w:val="0"/>
-              <w:noProof/>
-            </w:rPr>
-            <w:tab/>
-          </w:r>
-          <w:r>
-            <w:rPr>
-              <w:b w:val="0"/>
-              <w:noProof/>
-            </w:rPr>
-            <w:fldChar w:fldCharType="begin"/>
-          </w:r>
-          <w:r>
-            <w:rPr>
-              <w:b w:val="0"/>
-              <w:noProof/>
-            </w:rPr>
-            <w:instrText xml:space="preserve"> PAGEREF _Toc323057417 \h </w:instrText>
-          </w:r>
-          <w:r>
-            <w:rPr>
-              <w:b w:val="0"/>
-              <w:noProof/>
-            </w:rPr>
-          </w:r>
-          <w:r>
-            <w:rPr>
-              <w:b w:val="0"/>
-              <w:noProof/>
-            </w:rPr>
-            <w:fldChar w:fldCharType="separate"/>
-          </w:r>
-          <w:r>
-            <w:rPr>
-              <w:b w:val="0"/>
-              <w:noProof/>
-            </w:rPr>
-            <w:t>16</w:t>
-          </w:r>
-          <w:r>
-            <w:rPr>
-              <w:b w:val="0"/>
-              <w:noProof/>
-            </w:rPr>
-            <w:fldChar w:fldCharType="end"/>
-          </w:r>
-        </w:p>
-        <w:p>
-          <w:pPr>
-            <w:pStyle w:val="TOC2"/>
-            <w:tabs>
-              <w:tab w:val="left" w:pos="786"/>
-              <w:tab w:val="right" w:leader="dot" w:pos="9638"/>
-            </w:tabs>
-            <w:rPr>
-              <w:rFonts w:eastAsiaTheme="minorEastAsia" w:cstheme="minorBidi"/>
-              <w:b w:val="0"/>
-              <w:noProof/>
-              <w:color w:val="auto"/>
-              <w:sz w:val="24"/>
-              <w:szCs w:val="24"/>
-              <w:lang w:eastAsia="ja-JP"/>
-            </w:rPr>
-          </w:pPr>
-          <w:r>
-            <w:rPr>
-              <w:rFonts w:ascii="Arial" w:hAnsi="Arial" w:cs="Arial"/>
-              <w:b w:val="0"/>
-              <w:noProof/>
-            </w:rPr>
-            <w:t>9.2</w:t>
-          </w:r>
-          <w:r>
-            <w:rPr>
-              <w:rFonts w:eastAsiaTheme="minorEastAsia" w:cstheme="minorBidi"/>
-              <w:b w:val="0"/>
-              <w:noProof/>
-              <w:color w:val="auto"/>
-              <w:sz w:val="24"/>
-              <w:szCs w:val="24"/>
-              <w:lang w:eastAsia="ja-JP"/>
-            </w:rPr>
-            <w:tab/>
-          </w:r>
-          <w:r>
-            <w:rPr>
-              <w:rFonts w:ascii="Arial" w:hAnsi="Arial" w:cs="Arial"/>
-              <w:b w:val="0"/>
-              <w:noProof/>
-            </w:rPr>
-            <w:t>Testing Schedule</w:t>
-          </w:r>
-          <w:r>
-            <w:rPr>
-              <w:noProof/>
-            </w:rPr>
-            <w:tab/>
-          </w:r>
-          <w:r>
-            <w:rPr>
-              <w:noProof/>
-            </w:rPr>
-            <w:fldChar w:fldCharType="begin"/>
-          </w:r>
-          <w:r>
-            <w:rPr>
-              <w:noProof/>
-            </w:rPr>
-            <w:instrText xml:space="preserve"> PAGEREF _Toc323057418 \h </w:instrText>
-          </w:r>
-          <w:r>
-            <w:rPr>
-              <w:noProof/>
-            </w:rPr>
-          </w:r>
-          <w:r>
-            <w:rPr>
-              <w:noProof/>
-            </w:rPr>
-            <w:fldChar w:fldCharType="separate"/>
-          </w:r>
-          <w:r>
-            <w:rPr>
-              <w:noProof/>
-            </w:rPr>
-            <w:t>16</w:t>
-          </w:r>
-          <w:r>
-            <w:rPr>
-              <w:noProof/>
-            </w:rPr>
-            <w:fldChar w:fldCharType="end"/>
-          </w:r>
-        </w:p>
-        <w:p>
-          <w:pPr>
-            <w:pStyle w:val="TOC1"/>
-            <w:rPr>
-              <w:rFonts w:asciiTheme="minorHAnsi" w:eastAsiaTheme="minorEastAsia" w:hAnsiTheme="minorHAnsi" w:cstheme="minorBidi"/>
-              <w:b w:val="0"/>
-              <w:color w:val="auto"/>
-              <w:lang w:eastAsia="ja-JP"/>
-            </w:rPr>
-          </w:pPr>
-          <w:r>
-            <w:t>Appendix A: Glossary</w:t>
-          </w:r>
-          <w:r>
-            <w:tab/>
-          </w:r>
-          <w:r>
-            <w:fldChar w:fldCharType="begin"/>
-          </w:r>
-          <w:r>
-            <w:instrText xml:space="preserve"> PAGEREF _Toc323057419 \h </w:instrText>
-          </w:r>
-          <w:r>
-            <w:fldChar w:fldCharType="separate"/>
-          </w:r>
-          <w:r>
             <w:t>17</w:t>
-          </w:r>
-          <w:r>
-            <w:fldChar w:fldCharType="end"/>
-          </w:r>
-        </w:p>
-        <w:p>
-          <w:pPr>
-            <w:pStyle w:val="TOC1"/>
-            <w:rPr>
-              <w:rFonts w:asciiTheme="minorHAnsi" w:eastAsiaTheme="minorEastAsia" w:hAnsiTheme="minorHAnsi" w:cstheme="minorBidi"/>
-              <w:b w:val="0"/>
-              <w:color w:val="auto"/>
-              <w:lang w:eastAsia="ja-JP"/>
-            </w:rPr>
-          </w:pPr>
-          <w:r>
-            <w:lastRenderedPageBreak/>
-            <w:t>Appendix B: To Be Determined List</w:t>
-          </w:r>
-          <w:r>
-            <w:tab/>
-          </w:r>
-          <w:r>
-            <w:fldChar w:fldCharType="begin"/>
-          </w:r>
-          <w:r>
-            <w:instrText xml:space="preserve"> PAGEREF _Toc323057420 \h </w:instrText>
-          </w:r>
-          <w:r>
-            <w:fldChar w:fldCharType="separate"/>
-          </w:r>
-          <w:r>
-            <w:t>18</w:t>
-          </w:r>
-          <w:r>
-            <w:fldChar w:fldCharType="end"/>
-          </w:r>
-        </w:p>
-        <w:p>
-          <w:pPr>
-            <w:pStyle w:val="TOC1"/>
-            <w:rPr>
-              <w:rFonts w:asciiTheme="minorHAnsi" w:eastAsiaTheme="minorEastAsia" w:hAnsiTheme="minorHAnsi" w:cstheme="minorBidi"/>
-              <w:b w:val="0"/>
-              <w:color w:val="auto"/>
-              <w:lang w:eastAsia="ja-JP"/>
-            </w:rPr>
-          </w:pPr>
-          <w:r>
-            <w:t>References</w:t>
-          </w:r>
-          <w:r>
-            <w:tab/>
-          </w:r>
-          <w:r>
-            <w:fldChar w:fldCharType="begin"/>
-          </w:r>
-          <w:r>
-            <w:instrText xml:space="preserve"> PAGEREF _Toc323057421 \h </w:instrText>
-          </w:r>
-          <w:r>
-            <w:fldChar w:fldCharType="separate"/>
-          </w:r>
-          <w:r>
-            <w:t>19</w:t>
           </w:r>
           <w:r>
             <w:fldChar w:fldCharType="end"/>
@@ -3443,12 +2683,20 @@
       <w:pPr>
         <w:pStyle w:val="Heading1"/>
       </w:pPr>
-      <w:bookmarkStart w:id="3" w:name="_Toc323057381"/>
+      <w:bookmarkStart w:id="3" w:name="_Toc323415124"/>
       <w:r>
         <w:lastRenderedPageBreak/>
         <w:t>Revision History</w:t>
       </w:r>
       <w:bookmarkEnd w:id="3"/>
+    </w:p>
+    <w:p>
+      <w:pPr>
+        <w:pStyle w:val="Normal1"/>
+        <w:rPr>
+          <w:rFonts w:ascii="Arial" w:hAnsi="Arial" w:cs="Arial"/>
+        </w:rPr>
+      </w:pPr>
     </w:p>
     <w:tbl>
       <w:tblPr>
@@ -3588,6 +2836,16 @@
               <w:t>Release 1</w:t>
             </w:r>
           </w:p>
+          <w:p>
+            <w:pPr>
+              <w:pStyle w:val="Normal1"/>
+              <w:spacing w:before="40" w:after="40"/>
+              <w:rPr>
+                <w:rFonts w:ascii="Arial" w:hAnsi="Arial" w:cs="Arial"/>
+                <w:sz w:val="22"/>
+              </w:rPr>
+            </w:pPr>
+          </w:p>
         </w:tc>
         <w:tc>
           <w:tcPr>
@@ -3636,14 +2894,7 @@
                 <w:rFonts w:ascii="Arial" w:hAnsi="Arial" w:cs="Arial"/>
                 <w:sz w:val="22"/>
               </w:rPr>
-              <w:t xml:space="preserve">Initial </w:t>
-            </w:r>
-            <w:r>
-              <w:rPr>
-                <w:rFonts w:ascii="Arial" w:hAnsi="Arial" w:cs="Arial"/>
-                <w:sz w:val="22"/>
-              </w:rPr>
-              <w:t>release</w:t>
+              <w:t>Initial release</w:t>
             </w:r>
           </w:p>
         </w:tc>
@@ -3689,15 +2940,18 @@
                 <w:rFonts w:ascii="Arial" w:hAnsi="Arial" w:cs="Arial"/>
                 <w:sz w:val="22"/>
               </w:rPr>
-              <w:t xml:space="preserve">Release </w:t>
+              <w:t>Release 2</w:t>
             </w:r>
-            <w:r>
+          </w:p>
+          <w:p>
+            <w:pPr>
+              <w:pStyle w:val="Normal1"/>
+              <w:spacing w:before="40" w:after="40"/>
               <w:rPr>
                 <w:rFonts w:ascii="Arial" w:hAnsi="Arial" w:cs="Arial"/>
                 <w:sz w:val="22"/>
               </w:rPr>
-              <w:t>2</w:t>
-            </w:r>
+            </w:pPr>
           </w:p>
         </w:tc>
         <w:tc>
@@ -3740,29 +2994,35 @@
                 <w:rFonts w:ascii="Arial" w:hAnsi="Arial" w:cs="Arial"/>
                 <w:sz w:val="22"/>
               </w:rPr>
-              <w:t xml:space="preserve">Revised </w:t>
+              <w:t>User Interface Prototype</w:t>
             </w:r>
+          </w:p>
+          <w:p>
+            <w:pPr>
+              <w:pStyle w:val="Normal1"/>
+              <w:spacing w:before="40" w:after="40"/>
+              <w:rPr>
+                <w:rFonts w:ascii="Arial" w:hAnsi="Arial" w:cs="Arial"/>
+                <w:sz w:val="22"/>
+              </w:rPr>
+            </w:pPr>
             <w:r>
               <w:rPr>
                 <w:rFonts w:ascii="Arial" w:hAnsi="Arial" w:cs="Arial"/>
                 <w:sz w:val="22"/>
               </w:rPr>
-              <w:t>after</w:t>
+              <w:t>Revised after receiving customer feedback</w:t>
             </w:r>
-            <w:r>
+          </w:p>
+          <w:p>
+            <w:pPr>
+              <w:pStyle w:val="Normal1"/>
+              <w:spacing w:before="40" w:after="40"/>
               <w:rPr>
                 <w:rFonts w:ascii="Arial" w:hAnsi="Arial" w:cs="Arial"/>
                 <w:sz w:val="22"/>
               </w:rPr>
-              <w:t xml:space="preserve"> </w:t>
-            </w:r>
-            <w:r>
-              <w:rPr>
-                <w:rFonts w:ascii="Arial" w:hAnsi="Arial" w:cs="Arial"/>
-                <w:sz w:val="22"/>
-              </w:rPr>
-              <w:t>receiving customer feedback</w:t>
-            </w:r>
+            </w:pPr>
           </w:p>
         </w:tc>
         <w:tc>
@@ -3810,6 +3070,16 @@
               <w:t xml:space="preserve">Release 3 </w:t>
             </w:r>
           </w:p>
+          <w:p>
+            <w:pPr>
+              <w:pStyle w:val="Normal1"/>
+              <w:spacing w:before="40" w:after="40"/>
+              <w:rPr>
+                <w:rFonts w:ascii="Arial" w:hAnsi="Arial" w:cs="Arial"/>
+                <w:sz w:val="22"/>
+              </w:rPr>
+            </w:pPr>
+          </w:p>
         </w:tc>
         <w:tc>
           <w:tcPr>
@@ -3824,12 +3094,53 @@
                 <w:sz w:val="22"/>
               </w:rPr>
             </w:pPr>
+            <w:r>
+              <w:rPr>
+                <w:rFonts w:ascii="Arial" w:hAnsi="Arial" w:cs="Arial"/>
+                <w:sz w:val="22"/>
+              </w:rPr>
+              <w:t>04/14/2016</w:t>
+            </w:r>
           </w:p>
         </w:tc>
         <w:tc>
           <w:tcPr>
             <w:tcW w:w="4545" w:type="dxa"/>
           </w:tcPr>
+          <w:p>
+            <w:pPr>
+              <w:pStyle w:val="Normal1"/>
+              <w:spacing w:before="40" w:after="40"/>
+              <w:rPr>
+                <w:rFonts w:ascii="Arial" w:hAnsi="Arial" w:cs="Arial"/>
+                <w:sz w:val="22"/>
+              </w:rPr>
+            </w:pPr>
+            <w:r>
+              <w:rPr>
+                <w:rFonts w:ascii="Arial" w:hAnsi="Arial" w:cs="Arial"/>
+                <w:sz w:val="22"/>
+              </w:rPr>
+              <w:t>System Modeling and Prototype</w:t>
+            </w:r>
+          </w:p>
+          <w:p>
+            <w:pPr>
+              <w:pStyle w:val="Normal1"/>
+              <w:spacing w:before="40" w:after="40"/>
+              <w:rPr>
+                <w:rFonts w:ascii="Arial" w:hAnsi="Arial" w:cs="Arial"/>
+                <w:sz w:val="22"/>
+              </w:rPr>
+            </w:pPr>
+            <w:r>
+              <w:rPr>
+                <w:rFonts w:ascii="Arial" w:hAnsi="Arial" w:cs="Arial"/>
+                <w:sz w:val="22"/>
+              </w:rPr>
+              <w:t>Revised after receiving customer feedback</w:t>
+            </w:r>
+          </w:p>
           <w:p>
             <w:pPr>
               <w:pStyle w:val="Normal1"/>
@@ -3864,6 +3175,106 @@
           </w:p>
         </w:tc>
       </w:tr>
+      <w:tr>
+        <w:tc>
+          <w:tcPr>
+            <w:tcW w:w="2160" w:type="dxa"/>
+          </w:tcPr>
+          <w:p>
+            <w:pPr>
+              <w:pStyle w:val="Normal1"/>
+              <w:spacing w:before="40" w:after="40"/>
+              <w:rPr>
+                <w:rFonts w:ascii="Arial" w:hAnsi="Arial" w:cs="Arial"/>
+                <w:sz w:val="22"/>
+              </w:rPr>
+            </w:pPr>
+            <w:r>
+              <w:rPr>
+                <w:rFonts w:ascii="Arial" w:hAnsi="Arial" w:cs="Arial"/>
+                <w:sz w:val="22"/>
+              </w:rPr>
+              <w:t>Release 4</w:t>
+            </w:r>
+          </w:p>
+        </w:tc>
+        <w:tc>
+          <w:tcPr>
+            <w:tcW w:w="1575" w:type="dxa"/>
+          </w:tcPr>
+          <w:p>
+            <w:pPr>
+              <w:pStyle w:val="Normal1"/>
+              <w:spacing w:before="40" w:after="40"/>
+              <w:rPr>
+                <w:rFonts w:ascii="Arial" w:hAnsi="Arial" w:cs="Arial"/>
+                <w:sz w:val="22"/>
+              </w:rPr>
+            </w:pPr>
+            <w:r>
+              <w:rPr>
+                <w:rFonts w:ascii="Arial" w:hAnsi="Arial" w:cs="Arial"/>
+                <w:sz w:val="22"/>
+              </w:rPr>
+              <w:t>04/27/2016</w:t>
+            </w:r>
+          </w:p>
+        </w:tc>
+        <w:tc>
+          <w:tcPr>
+            <w:tcW w:w="4545" w:type="dxa"/>
+          </w:tcPr>
+          <w:p>
+            <w:pPr>
+              <w:pStyle w:val="Normal1"/>
+              <w:spacing w:before="40" w:after="40"/>
+              <w:rPr>
+                <w:rFonts w:ascii="Arial" w:hAnsi="Arial" w:cs="Arial"/>
+                <w:sz w:val="22"/>
+              </w:rPr>
+            </w:pPr>
+            <w:r>
+              <w:rPr>
+                <w:rFonts w:ascii="Arial" w:hAnsi="Arial" w:cs="Arial"/>
+                <w:sz w:val="22"/>
+              </w:rPr>
+              <w:t>Complete Software</w:t>
+            </w:r>
+          </w:p>
+          <w:p>
+            <w:pPr>
+              <w:pStyle w:val="Normal1"/>
+              <w:spacing w:before="40" w:after="40"/>
+              <w:rPr>
+                <w:rFonts w:ascii="Arial" w:hAnsi="Arial" w:cs="Arial"/>
+                <w:sz w:val="22"/>
+              </w:rPr>
+            </w:pPr>
+          </w:p>
+        </w:tc>
+        <w:tc>
+          <w:tcPr>
+            <w:tcW w:w="1584" w:type="dxa"/>
+          </w:tcPr>
+          <w:p>
+            <w:pPr>
+              <w:pStyle w:val="Normal1"/>
+              <w:spacing w:before="40" w:after="40"/>
+              <w:rPr>
+                <w:rFonts w:ascii="Arial" w:hAnsi="Arial" w:cs="Arial"/>
+                <w:sz w:val="22"/>
+              </w:rPr>
+            </w:pPr>
+            <w:r>
+              <w:rPr>
+                <w:rFonts w:ascii="Arial" w:hAnsi="Arial" w:cs="Arial"/>
+                <w:sz w:val="22"/>
+              </w:rPr>
+              <w:t>1.3</w:t>
+            </w:r>
+          </w:p>
+        </w:tc>
+      </w:tr>
     </w:tbl>
     <w:p>
       <w:pPr>
@@ -3878,6 +3289,22 @@
         </w:rPr>
         <w:br w:type="page"/>
       </w:r>
+    </w:p>
+    <w:p>
+      <w:pPr>
+        <w:pStyle w:val="Normal1"/>
+        <w:rPr>
+          <w:rFonts w:ascii="Arial" w:hAnsi="Arial" w:cs="Arial"/>
+        </w:rPr>
+      </w:pPr>
+    </w:p>
+    <w:p>
+      <w:pPr>
+        <w:pStyle w:val="Normal1"/>
+        <w:rPr>
+          <w:rFonts w:ascii="Arial" w:hAnsi="Arial" w:cs="Arial"/>
+        </w:rPr>
+      </w:pPr>
     </w:p>
     <w:p>
       <w:pPr>
@@ -3898,7 +3325,7 @@
         </w:numPr>
       </w:pPr>
       <w:bookmarkStart w:id="4" w:name="h.gstvxy8g7dec" w:colFirst="0" w:colLast="0"/>
-      <w:bookmarkStart w:id="5" w:name="_Toc323057382"/>
+      <w:bookmarkStart w:id="5" w:name="_Toc323415125"/>
       <w:bookmarkEnd w:id="4"/>
       <w:r>
         <w:t>Introduction</w:t>
@@ -3940,7 +3367,7 @@
         </w:rPr>
       </w:pPr>
       <w:bookmarkStart w:id="6" w:name="h.jquqikrk4uy0" w:colFirst="0" w:colLast="0"/>
-      <w:bookmarkStart w:id="7" w:name="_Toc323057383"/>
+      <w:bookmarkStart w:id="7" w:name="_Toc323415126"/>
       <w:bookmarkEnd w:id="6"/>
       <w:r>
         <w:rPr>
@@ -4002,7 +3429,7 @@
         </w:rPr>
       </w:pPr>
       <w:bookmarkStart w:id="8" w:name="h.1ktfzv5s93qc" w:colFirst="0" w:colLast="0"/>
-      <w:bookmarkStart w:id="9" w:name="_Toc323057384"/>
+      <w:bookmarkStart w:id="9" w:name="_Toc323415127"/>
       <w:bookmarkEnd w:id="8"/>
       <w:r>
         <w:rPr>
@@ -4144,7 +3571,7 @@
           <w:rFonts w:ascii="Arial" w:hAnsi="Arial" w:cs="Arial"/>
         </w:rPr>
       </w:pPr>
-      <w:bookmarkStart w:id="10" w:name="_Toc323057385"/>
+      <w:bookmarkStart w:id="10" w:name="_Toc323415128"/>
       <w:r>
         <w:rPr>
           <w:rFonts w:ascii="Arial" w:hAnsi="Arial" w:cs="Arial"/>
@@ -4283,6 +3710,7 @@
           <w:i/>
           <w:sz w:val="22"/>
         </w:rPr>
+        <w:lastRenderedPageBreak/>
         <w:t>External Interface Requirements</w:t>
       </w:r>
       <w:r>
@@ -4350,12 +3778,11 @@
           <w:rFonts w:ascii="Arial" w:hAnsi="Arial" w:cs="Arial"/>
         </w:rPr>
       </w:pPr>
-      <w:bookmarkStart w:id="22" w:name="_Toc323057386"/>
-      <w:r>
-        <w:rPr>
-          <w:rFonts w:ascii="Arial" w:hAnsi="Arial" w:cs="Arial"/>
-        </w:rPr>
-        <w:lastRenderedPageBreak/>
+      <w:bookmarkStart w:id="22" w:name="_Toc323415129"/>
+      <w:r>
+        <w:rPr>
+          <w:rFonts w:ascii="Arial" w:hAnsi="Arial" w:cs="Arial"/>
+        </w:rPr>
         <w:t>1.4</w:t>
       </w:r>
       <w:r>
@@ -4706,7 +4133,7 @@
           <w:rFonts w:ascii="Arial" w:hAnsi="Arial" w:cs="Arial"/>
         </w:rPr>
       </w:pPr>
-      <w:bookmarkStart w:id="33" w:name="_Toc323057387"/>
+      <w:bookmarkStart w:id="33" w:name="_Toc323415130"/>
       <w:r>
         <w:rPr>
           <w:rFonts w:ascii="Arial" w:hAnsi="Arial" w:cs="Arial"/>
@@ -5156,16 +4583,7 @@
                 <w:sz w:val="22"/>
                 <w:szCs w:val="22"/>
               </w:rPr>
-              <w:t>http://microsoft-math-worksheet-generator.software.infor</w:t>
-            </w:r>
-            <w:r>
-              <w:rPr>
-                <w:rFonts w:ascii="Arial" w:eastAsia="Arial" w:hAnsi="Arial" w:cs="Arial"/>
-                <w:sz w:val="22"/>
-                <w:szCs w:val="22"/>
-              </w:rPr>
-              <w:lastRenderedPageBreak/>
-              <w:t>mer.com/</w:t>
+              <w:t>http://microsoft-math-worksheet-generator.software.informer.com/</w:t>
             </w:r>
           </w:p>
         </w:tc>
@@ -5189,7 +4607,16 @@
                 <w:szCs w:val="22"/>
               </w:rPr>
               <w:lastRenderedPageBreak/>
-              <w:t>Microsoft Education Labs</w:t>
+              <w:t xml:space="preserve">Microsoft Education </w:t>
+            </w:r>
+            <w:r>
+              <w:rPr>
+                <w:rFonts w:ascii="Arial" w:eastAsia="Arial" w:hAnsi="Arial" w:cs="Arial"/>
+                <w:sz w:val="22"/>
+                <w:szCs w:val="22"/>
+              </w:rPr>
+              <w:lastRenderedPageBreak/>
+              <w:t>Labs</w:t>
             </w:r>
           </w:p>
         </w:tc>
@@ -5212,7 +4639,17 @@
                 <w:sz w:val="22"/>
                 <w:szCs w:val="22"/>
               </w:rPr>
-              <w:t>The best thing about Microsoft Math Worksheet Generator is that it doesn’t only generate the worksheets with math problems from the existing samples, but it can also analyze a math problem that you provide and generate the worksheets containing exercises and equations based on that problem. </w:t>
+              <w:lastRenderedPageBreak/>
+              <w:t xml:space="preserve">The best thing about Microsoft Math Worksheet Generator is that it doesn’t only generate the </w:t>
+            </w:r>
+            <w:r>
+              <w:rPr>
+                <w:rFonts w:ascii="Arial" w:eastAsia="Arial" w:hAnsi="Arial" w:cs="Arial"/>
+                <w:sz w:val="22"/>
+                <w:szCs w:val="22"/>
+              </w:rPr>
+              <w:lastRenderedPageBreak/>
+              <w:t>worksheets with math problems from the existing samples, but it can also analyze a math problem that you provide and generate the worksheets containing exercises and equations based on that problem. </w:t>
             </w:r>
             <w:r>
               <w:rPr>
@@ -5228,7 +4665,6 @@
                 <w:sz w:val="22"/>
                 <w:szCs w:val="22"/>
               </w:rPr>
-              <w:lastRenderedPageBreak/>
               <w:br/>
               <w:t>The worksheets will be created as MS Word documents which are automatically opened on your computer once the generating process is done. There’s no need to worry if Word is not installed on your computer. If that’s the case, the worksheets are created as HMTL pages and are displayed in your default browser. The answer sheet opens as a separate page. </w:t>
             </w:r>
@@ -5497,7 +4933,7 @@
           <w:numId w:val="5"/>
         </w:numPr>
       </w:pPr>
-      <w:bookmarkStart w:id="34" w:name="_Toc323057388"/>
+      <w:bookmarkStart w:id="34" w:name="_Toc323415131"/>
       <w:r>
         <w:t>Overall Description</w:t>
       </w:r>
@@ -5515,7 +4951,7 @@
         </w:rPr>
       </w:pPr>
       <w:bookmarkStart w:id="35" w:name="h.2s8eyo1" w:colFirst="0" w:colLast="0"/>
-      <w:bookmarkStart w:id="36" w:name="_Toc323057389"/>
+      <w:bookmarkStart w:id="36" w:name="_Toc323415132"/>
       <w:bookmarkEnd w:id="35"/>
       <w:r>
         <w:rPr>
@@ -5797,7 +5233,7 @@
           <w:rFonts w:ascii="Arial" w:hAnsi="Arial" w:cs="Arial"/>
         </w:rPr>
       </w:pPr>
-      <w:bookmarkStart w:id="38" w:name="_Toc323057390"/>
+      <w:bookmarkStart w:id="38" w:name="_Toc323415133"/>
       <w:r>
         <w:rPr>
           <w:rFonts w:ascii="Arial" w:hAnsi="Arial" w:cs="Arial"/>
@@ -6117,7 +5553,7 @@
           <w:rFonts w:ascii="Arial" w:hAnsi="Arial" w:cs="Arial"/>
         </w:rPr>
       </w:pPr>
-      <w:bookmarkStart w:id="40" w:name="_Toc323057391"/>
+      <w:bookmarkStart w:id="40" w:name="_Toc323415134"/>
       <w:r>
         <w:rPr>
           <w:rFonts w:ascii="Arial" w:hAnsi="Arial" w:cs="Arial"/>
@@ -6214,7 +5650,7 @@
           <w:rFonts w:ascii="Arial" w:hAnsi="Arial" w:cs="Arial"/>
         </w:rPr>
       </w:pPr>
-      <w:bookmarkStart w:id="42" w:name="_Toc323057392"/>
+      <w:bookmarkStart w:id="42" w:name="_Toc323415135"/>
       <w:r>
         <w:rPr>
           <w:rFonts w:ascii="Arial" w:hAnsi="Arial" w:cs="Arial"/>
@@ -6384,7 +5820,7 @@
           <w:rFonts w:ascii="Arial" w:hAnsi="Arial" w:cs="Arial"/>
         </w:rPr>
       </w:pPr>
-      <w:bookmarkStart w:id="44" w:name="_Toc323057393"/>
+      <w:bookmarkStart w:id="44" w:name="_Toc323415136"/>
       <w:r>
         <w:rPr>
           <w:rFonts w:ascii="Arial" w:hAnsi="Arial" w:cs="Arial"/>
@@ -6450,7 +5886,7 @@
           <w:rFonts w:ascii="Arial" w:hAnsi="Arial" w:cs="Arial"/>
         </w:rPr>
       </w:pPr>
-      <w:bookmarkStart w:id="46" w:name="_Toc323057394"/>
+      <w:bookmarkStart w:id="46" w:name="_Toc323415137"/>
       <w:r>
         <w:rPr>
           <w:rFonts w:ascii="Arial" w:hAnsi="Arial" w:cs="Arial"/>
@@ -6557,7 +5993,7 @@
           <w:numId w:val="5"/>
         </w:numPr>
       </w:pPr>
-      <w:bookmarkStart w:id="48" w:name="_Toc323057395"/>
+      <w:bookmarkStart w:id="48" w:name="_Toc323415138"/>
       <w:r>
         <w:t>User Requirements</w:t>
       </w:r>
@@ -6575,7 +6011,7 @@
         </w:rPr>
       </w:pPr>
       <w:bookmarkStart w:id="49" w:name="h.2jxsxqh" w:colFirst="0" w:colLast="0"/>
-      <w:bookmarkStart w:id="50" w:name="_Toc323057396"/>
+      <w:bookmarkStart w:id="50" w:name="_Toc323415139"/>
       <w:bookmarkEnd w:id="49"/>
       <w:r>
         <w:rPr>
@@ -7512,7 +6948,7 @@
           <w:rFonts w:ascii="Arial" w:hAnsi="Arial" w:cs="Arial"/>
         </w:rPr>
       </w:pPr>
-      <w:bookmarkStart w:id="64" w:name="_Toc323057397"/>
+      <w:bookmarkStart w:id="64" w:name="_Toc323415140"/>
       <w:r>
         <w:rPr>
           <w:rFonts w:ascii="Arial" w:hAnsi="Arial" w:cs="Arial"/>
@@ -7625,7 +7061,7 @@
           <w:rFonts w:ascii="Arial" w:hAnsi="Arial" w:cs="Arial"/>
         </w:rPr>
       </w:pPr>
-      <w:bookmarkStart w:id="68" w:name="_Toc323057398"/>
+      <w:bookmarkStart w:id="68" w:name="_Toc323415141"/>
       <w:r>
         <w:rPr>
           <w:rFonts w:ascii="Arial" w:hAnsi="Arial" w:cs="Arial"/>
@@ -7778,7 +7214,7 @@
           <w:numId w:val="5"/>
         </w:numPr>
       </w:pPr>
-      <w:bookmarkStart w:id="70" w:name="_Toc323057399"/>
+      <w:bookmarkStart w:id="70" w:name="_Toc323415142"/>
       <w:r>
         <w:t>System Requirements</w:t>
       </w:r>
@@ -7817,7 +7253,7 @@
           <w:rFonts w:ascii="Arial" w:hAnsi="Arial" w:cs="Arial"/>
         </w:rPr>
       </w:pPr>
-      <w:bookmarkStart w:id="72" w:name="_Toc323057400"/>
+      <w:bookmarkStart w:id="72" w:name="_Toc323415143"/>
       <w:r>
         <w:rPr>
           <w:rFonts w:ascii="Arial" w:hAnsi="Arial" w:cs="Arial"/>
@@ -8109,7 +7545,7 @@
           <w:rFonts w:ascii="Arial" w:hAnsi="Arial" w:cs="Arial"/>
         </w:rPr>
       </w:pPr>
-      <w:bookmarkStart w:id="73" w:name="_Toc323057401"/>
+      <w:bookmarkStart w:id="73" w:name="_Toc323415144"/>
       <w:r>
         <w:rPr>
           <w:rFonts w:ascii="Arial" w:hAnsi="Arial" w:cs="Arial"/>
@@ -9240,7 +8676,7 @@
           <w:rFonts w:ascii="Arial" w:hAnsi="Arial" w:cs="Arial"/>
         </w:rPr>
       </w:pPr>
-      <w:bookmarkStart w:id="74" w:name="_Toc323057402"/>
+      <w:bookmarkStart w:id="74" w:name="_Toc323415145"/>
       <w:r>
         <w:rPr>
           <w:rFonts w:ascii="Arial" w:hAnsi="Arial" w:cs="Arial"/>
@@ -9915,7 +9351,7 @@
           <w:rFonts w:ascii="Arial" w:hAnsi="Arial" w:cs="Arial"/>
         </w:rPr>
       </w:pPr>
-      <w:bookmarkStart w:id="75" w:name="_Toc323057403"/>
+      <w:bookmarkStart w:id="75" w:name="_Toc323415146"/>
       <w:r>
         <w:rPr>
           <w:rFonts w:ascii="Arial" w:hAnsi="Arial" w:cs="Arial"/>
@@ -10145,7 +9581,7 @@
         </w:numPr>
       </w:pPr>
       <w:bookmarkStart w:id="76" w:name="h.3whwml4" w:colFirst="0" w:colLast="0"/>
-      <w:bookmarkStart w:id="77" w:name="_Toc323057404"/>
+      <w:bookmarkStart w:id="77" w:name="_Toc323415147"/>
       <w:bookmarkEnd w:id="76"/>
       <w:r>
         <w:lastRenderedPageBreak/>
@@ -10165,7 +9601,7 @@
         </w:rPr>
       </w:pPr>
       <w:bookmarkStart w:id="78" w:name="h.2bn6wsx" w:colFirst="0" w:colLast="0"/>
-      <w:bookmarkStart w:id="79" w:name="_Toc323057405"/>
+      <w:bookmarkStart w:id="79" w:name="_Toc323415148"/>
       <w:bookmarkEnd w:id="78"/>
       <w:r>
         <w:rPr>
@@ -10231,7 +9667,7 @@
           <w:rFonts w:ascii="Arial" w:hAnsi="Arial" w:cs="Arial"/>
         </w:rPr>
       </w:pPr>
-      <w:bookmarkStart w:id="81" w:name="_Toc323057406"/>
+      <w:bookmarkStart w:id="81" w:name="_Toc323415149"/>
       <w:r>
         <w:rPr>
           <w:rFonts w:ascii="Arial" w:hAnsi="Arial" w:cs="Arial"/>
@@ -10269,7 +9705,7 @@
           <w:rFonts w:ascii="Arial" w:hAnsi="Arial" w:cs="Arial"/>
         </w:rPr>
       </w:pPr>
-      <w:bookmarkStart w:id="83" w:name="_Toc323057407"/>
+      <w:bookmarkStart w:id="83" w:name="_Toc323415150"/>
       <w:r>
         <w:rPr>
           <w:rFonts w:ascii="Arial" w:hAnsi="Arial" w:cs="Arial"/>
@@ -10348,7 +9784,7 @@
           <w:rFonts w:ascii="Arial" w:hAnsi="Arial" w:cs="Arial"/>
         </w:rPr>
       </w:pPr>
-      <w:bookmarkStart w:id="85" w:name="_Toc323057408"/>
+      <w:bookmarkStart w:id="85" w:name="_Toc323415151"/>
       <w:r>
         <w:rPr>
           <w:rFonts w:ascii="Arial" w:hAnsi="Arial" w:cs="Arial"/>
@@ -10470,7 +9906,7 @@
           <w:rFonts w:ascii="Arial" w:hAnsi="Arial" w:cs="Arial"/>
         </w:rPr>
       </w:pPr>
-      <w:bookmarkStart w:id="86" w:name="_Toc323057409"/>
+      <w:bookmarkStart w:id="86" w:name="_Toc323415152"/>
       <w:r>
         <w:rPr>
           <w:rFonts w:ascii="Arial" w:hAnsi="Arial" w:cs="Arial"/>
@@ -10598,7 +10034,7 @@
           <w:numId w:val="5"/>
         </w:numPr>
       </w:pPr>
-      <w:bookmarkStart w:id="88" w:name="_Toc323057410"/>
+      <w:bookmarkStart w:id="88" w:name="_Toc323415153"/>
       <w:r>
         <w:t>Other Requirements</w:t>
       </w:r>
@@ -10898,166 +10334,20 @@
           <w:numId w:val="5"/>
         </w:numPr>
       </w:pPr>
-      <w:bookmarkStart w:id="90" w:name="_Toc323057411"/>
-      <w:r>
-        <w:lastRenderedPageBreak/>
-        <w:t>System Model</w:t>
-      </w:r>
-      <w:bookmarkEnd w:id="90"/>
+      <w:r>
+        <w:br w:type="page"/>
+      </w:r>
     </w:p>
     <w:p>
       <w:pPr>
         <w:pStyle w:val="Heading1"/>
-        <w:numPr>
-          <w:ilvl w:val="0"/>
-          <w:numId w:val="5"/>
-        </w:numPr>
-      </w:pPr>
-      <w:bookmarkStart w:id="91" w:name="_Toc323057412"/>
-      <w:r>
-        <w:t>Design</w:t>
-      </w:r>
-      <w:bookmarkEnd w:id="91"/>
-      <w:r>
-        <w:t xml:space="preserve"> </w:t>
-      </w:r>
-    </w:p>
-    <w:p>
-      <w:pPr>
-        <w:pStyle w:val="Heading2"/>
-        <w:numPr>
-          <w:ilvl w:val="1"/>
-          <w:numId w:val="5"/>
-        </w:numPr>
-        <w:rPr>
-          <w:rFonts w:ascii="Arial" w:hAnsi="Arial" w:cs="Arial"/>
-        </w:rPr>
-      </w:pPr>
-      <w:bookmarkStart w:id="92" w:name="_Toc323057413"/>
-      <w:r>
-        <w:rPr>
-          <w:rFonts w:ascii="Arial" w:hAnsi="Arial" w:cs="Arial"/>
-        </w:rPr>
-        <w:t>Design Goal</w:t>
-      </w:r>
-      <w:bookmarkEnd w:id="92"/>
-    </w:p>
-    <w:p>
-      <w:pPr>
-        <w:pStyle w:val="Heading2"/>
-        <w:numPr>
-          <w:ilvl w:val="1"/>
-          <w:numId w:val="5"/>
-        </w:numPr>
-        <w:rPr>
-          <w:rFonts w:ascii="Arial" w:hAnsi="Arial" w:cs="Arial"/>
-        </w:rPr>
-      </w:pPr>
-      <w:bookmarkStart w:id="93" w:name="_Toc323057414"/>
-      <w:r>
-        <w:rPr>
-          <w:rFonts w:ascii="Arial" w:hAnsi="Arial" w:cs="Arial"/>
-        </w:rPr>
-        <w:t>User Interface</w:t>
-      </w:r>
-      <w:bookmarkEnd w:id="93"/>
-    </w:p>
-    <w:p>
-      <w:pPr>
-        <w:pStyle w:val="Heading2"/>
-        <w:numPr>
-          <w:ilvl w:val="1"/>
-          <w:numId w:val="5"/>
-        </w:numPr>
-        <w:rPr>
-          <w:rFonts w:ascii="Arial" w:hAnsi="Arial" w:cs="Arial"/>
-        </w:rPr>
-      </w:pPr>
-      <w:bookmarkStart w:id="94" w:name="_Toc323057415"/>
-      <w:r>
-        <w:rPr>
-          <w:rFonts w:ascii="Arial" w:hAnsi="Arial" w:cs="Arial"/>
-        </w:rPr>
-        <w:t>System Service</w:t>
-      </w:r>
-      <w:bookmarkEnd w:id="94"/>
-    </w:p>
-    <w:p>
-      <w:pPr>
-        <w:pStyle w:val="Heading1"/>
-        <w:numPr>
-          <w:ilvl w:val="0"/>
-          <w:numId w:val="5"/>
-        </w:numPr>
-      </w:pPr>
-      <w:bookmarkStart w:id="95" w:name="_Toc323057416"/>
-      <w:r>
-        <w:t>Test Plans</w:t>
-      </w:r>
-      <w:bookmarkEnd w:id="95"/>
-    </w:p>
-    <w:p>
-      <w:pPr>
-        <w:pStyle w:val="Heading2"/>
-        <w:numPr>
-          <w:ilvl w:val="1"/>
-          <w:numId w:val="5"/>
-        </w:numPr>
-        <w:rPr>
-          <w:rFonts w:ascii="Arial" w:hAnsi="Arial" w:cs="Arial"/>
-        </w:rPr>
-      </w:pPr>
-      <w:bookmarkStart w:id="96" w:name="_Toc323057417"/>
-      <w:r>
-        <w:rPr>
-          <w:rFonts w:ascii="Arial" w:hAnsi="Arial" w:cs="Arial"/>
-        </w:rPr>
-        <w:t>Testing Scenario</w:t>
-      </w:r>
-      <w:bookmarkEnd w:id="96"/>
-    </w:p>
-    <w:p>
-      <w:pPr>
-        <w:pStyle w:val="Heading2"/>
-        <w:numPr>
-          <w:ilvl w:val="1"/>
-          <w:numId w:val="5"/>
-        </w:numPr>
-        <w:rPr>
-          <w:rFonts w:ascii="Arial" w:hAnsi="Arial" w:cs="Arial"/>
-        </w:rPr>
-      </w:pPr>
-      <w:bookmarkStart w:id="97" w:name="_Toc323057418"/>
-      <w:r>
-        <w:rPr>
-          <w:rFonts w:ascii="Arial" w:hAnsi="Arial" w:cs="Arial"/>
-        </w:rPr>
-        <w:t>Testing Schedule</w:t>
-      </w:r>
-      <w:bookmarkEnd w:id="97"/>
-    </w:p>
-    <w:p>
-      <w:pPr>
-        <w:pStyle w:val="Heading1"/>
-        <w:numPr>
-          <w:ilvl w:val="0"/>
-          <w:numId w:val="5"/>
-        </w:numPr>
-      </w:pPr>
-      <w:r>
-        <w:br w:type="page"/>
-      </w:r>
-    </w:p>
-    <w:p>
-      <w:pPr>
-        <w:pStyle w:val="Heading1"/>
-      </w:pPr>
-      <w:bookmarkStart w:id="98" w:name="_Toc323057419"/>
+      </w:pPr>
+      <w:bookmarkStart w:id="90" w:name="_Toc323415154"/>
       <w:r>
         <w:lastRenderedPageBreak/>
         <w:t>Appendix A: Glossary</w:t>
       </w:r>
-      <w:bookmarkEnd w:id="98"/>
+      <w:bookmarkEnd w:id="90"/>
     </w:p>
     <w:p>
       <w:pPr>
@@ -11069,8 +10359,8 @@
           <w:shd w:val="clear" w:color="auto" w:fill="FFFFFF"/>
         </w:rPr>
       </w:pPr>
-      <w:bookmarkStart w:id="99" w:name="h.3o7alnk" w:colFirst="0" w:colLast="0"/>
-      <w:bookmarkEnd w:id="99"/>
+      <w:bookmarkStart w:id="91" w:name="h.3o7alnk" w:colFirst="0" w:colLast="0"/>
+      <w:bookmarkEnd w:id="91"/>
       <w:r>
         <w:rPr>
           <w:rFonts w:ascii="Arial" w:hAnsi="Arial" w:cs="Arial"/>
@@ -12210,14 +11500,14 @@
       <w:pPr>
         <w:pStyle w:val="Heading1"/>
       </w:pPr>
-      <w:bookmarkStart w:id="100" w:name="_Toc323057420"/>
+      <w:bookmarkStart w:id="92" w:name="_Toc323415155"/>
       <w:r>
         <w:t>Appendix B</w:t>
       </w:r>
       <w:r>
         <w:t>: To Be Determined List</w:t>
       </w:r>
-      <w:bookmarkEnd w:id="100"/>
+      <w:bookmarkEnd w:id="92"/>
     </w:p>
     <w:p>
       <w:pPr>
@@ -12644,12 +11934,12 @@
       <w:pPr>
         <w:pStyle w:val="Heading1"/>
       </w:pPr>
-      <w:bookmarkStart w:id="101" w:name="_Toc323057421"/>
+      <w:bookmarkStart w:id="93" w:name="_Toc323415156"/>
       <w:r>
         <w:lastRenderedPageBreak/>
         <w:t>References</w:t>
       </w:r>
-      <w:bookmarkEnd w:id="101"/>
+      <w:bookmarkEnd w:id="93"/>
     </w:p>
     <w:p>
       <w:pPr>
@@ -18159,7 +17449,7 @@
 </file>
 
 <file path=customXml/itemProps1.xml><?xml version="1.0" encoding="utf-8"?>
-<ds:datastoreItem xmlns:ds="http://schemas.openxmlformats.org/officeDocument/2006/customXml" ds:itemID="{DDBEC8E4-7285-BA42-BE06-9D077D99D52D}">
+<ds:datastoreItem xmlns:ds="http://schemas.openxmlformats.org/officeDocument/2006/customXml" ds:itemID="{A463E1E9-2663-C84E-8456-3DC2190F1F7A}">
   <ds:schemaRefs>
     <ds:schemaRef ds:uri="http://schemas.openxmlformats.org/officeDocument/2006/bibliography"/>
   </ds:schemaRefs>

</xml_diff>